<commit_message>
change syllabus office hours and location for office hours
</commit_message>
<xml_diff>
--- a/Syllabus STAT 412_612 Fall2020_online.docx
+++ b/Syllabus STAT 412_612 Fall2020_online.docx
@@ -134,7 +134,15 @@
         <w:t xml:space="preserve"> </w:t>
       </w:r>
       <w:r>
-        <w:t>Mondays 10 – 11 am, 8:30 – 9:30 pm</w:t>
+        <w:t xml:space="preserve">Mondays </w:t>
+      </w:r>
+      <w:r>
+        <w:t>TBD and</w:t>
+      </w:r>
+      <w:bookmarkStart w:id="0" w:name="_GoBack"/>
+      <w:bookmarkEnd w:id="0"/>
+      <w:r>
+        <w:t xml:space="preserve"> 8:30 – 9:30 pm</w:t>
       </w:r>
       <w:r>
         <w:t xml:space="preserve"> or by appointment</w:t>
@@ -512,7 +520,9 @@
     <w:p>
       <w:pPr>
         <w:rPr>
-          <w:b/>
+          <w:rStyle w:val="Emphasis"/>
+          <w:i w:val="0"/>
+          <w:iCs w:val="0"/>
         </w:rPr>
       </w:pPr>
       <w:r>
@@ -588,79 +598,177 @@
           <w:i w:val="0"/>
           <w:iCs w:val="0"/>
         </w:rPr>
-        <w:t xml:space="preserve"> Blackboard will be used for announcements and submission of homework and projects.  I will use Blackboard Collaborate for office hours.</w:t>
-      </w:r>
-    </w:p>
-    <w:p/>
-    <w:p>
-      <w:pPr>
-        <w:jc w:val="center"/>
-        <w:rPr>
-          <w:b/>
-        </w:rPr>
-      </w:pPr>
-    </w:p>
-    <w:p>
-      <w:pPr>
-        <w:jc w:val="center"/>
-      </w:pPr>
-      <w:r>
-        <w:rPr>
-          <w:b/>
-        </w:rPr>
-        <w:t>Course Expectations, Requirements, and Policies</w:t>
-      </w:r>
-    </w:p>
-    <w:p>
-      <w:pPr>
-        <w:rPr>
-          <w:b/>
-        </w:rPr>
-      </w:pPr>
-    </w:p>
-    <w:p>
-      <w:pPr>
+        <w:t xml:space="preserve"> Blackboard will be used for announcements and submission of homework and projects.  </w:t>
+      </w:r>
+      <w:r>
         <w:rPr>
           <w:rStyle w:val="Emphasis"/>
           <w:i w:val="0"/>
-        </w:rPr>
-      </w:pPr>
-      <w:r>
-        <w:rPr>
-          <w:b/>
-        </w:rPr>
-        <w:t>Expect</w:t>
-      </w:r>
-      <w:r>
-        <w:rPr>
-          <w:b/>
-        </w:rPr>
-        <w:t>ations for Course Participation</w:t>
+          <w:iCs w:val="0"/>
+        </w:rPr>
+        <w:t>You may use</w:t>
       </w:r>
       <w:r>
         <w:rPr>
           <w:rStyle w:val="Emphasis"/>
           <w:i w:val="0"/>
-        </w:rPr>
-        <w:t>:</w:t>
-      </w:r>
-      <w:r>
-        <w:rPr>
-          <w:rStyle w:val="Emphasis"/>
-        </w:rPr>
-        <w:t xml:space="preserve"> </w:t>
+          <w:iCs w:val="0"/>
+        </w:rPr>
+        <w:t xml:space="preserve"> Blackboard Collaborate for </w:t>
       </w:r>
       <w:r>
         <w:rPr>
           <w:rStyle w:val="Emphasis"/>
           <w:i w:val="0"/>
-        </w:rPr>
-        <w:t>You should plan to spend around 12 – 15 hours per week on the course.  Assignments will be due approximately weekly.  In addition, there is a final project due that is a considerable part of your grade and should be started early in the semester.</w:t>
+          <w:iCs w:val="0"/>
+        </w:rPr>
+        <w:t>meeting with your colleagues and teammates if you want</w:t>
       </w:r>
       <w:r>
         <w:rPr>
           <w:rStyle w:val="Emphasis"/>
           <w:i w:val="0"/>
+          <w:iCs w:val="0"/>
+        </w:rPr>
+        <w:t xml:space="preserve"> (or use zoom or whatever you want)</w:t>
+      </w:r>
+      <w:r>
+        <w:rPr>
+          <w:rStyle w:val="Emphasis"/>
+          <w:i w:val="0"/>
+          <w:iCs w:val="0"/>
+        </w:rPr>
+        <w:t>.</w:t>
+      </w:r>
+      <w:r>
+        <w:rPr>
+          <w:rStyle w:val="Emphasis"/>
+          <w:i w:val="0"/>
+          <w:iCs w:val="0"/>
+        </w:rPr>
+        <w:t xml:space="preserve">  Please use the discussion section to introduce yourselves to your </w:t>
+      </w:r>
+      <w:r>
+        <w:rPr>
+          <w:rStyle w:val="Emphasis"/>
+          <w:i w:val="0"/>
+          <w:iCs w:val="0"/>
+        </w:rPr>
+        <w:t>classmates.</w:t>
+      </w:r>
+    </w:p>
+    <w:p>
+      <w:pPr>
+        <w:rPr>
+          <w:rStyle w:val="Emphasis"/>
+          <w:i w:val="0"/>
+          <w:iCs w:val="0"/>
+        </w:rPr>
+      </w:pPr>
+    </w:p>
+    <w:p>
+      <w:pPr>
+        <w:rPr>
+          <w:b/>
+        </w:rPr>
+      </w:pPr>
+      <w:r>
+        <w:rPr>
+          <w:rStyle w:val="Emphasis"/>
+          <w:b/>
+          <w:bCs/>
+          <w:i w:val="0"/>
+          <w:iCs w:val="0"/>
+        </w:rPr>
+        <w:t>Zoom:</w:t>
+      </w:r>
+      <w:r>
+        <w:rPr>
+          <w:rStyle w:val="Emphasis"/>
+          <w:i w:val="0"/>
+          <w:iCs w:val="0"/>
+        </w:rPr>
+        <w:t xml:space="preserve"> I will use zoom for office hours</w:t>
+      </w:r>
+      <w:r>
+        <w:rPr>
+          <w:rStyle w:val="Emphasis"/>
+          <w:i w:val="0"/>
+          <w:iCs w:val="0"/>
+        </w:rPr>
+        <w:t>.  The link is on Blackboard under announcements.</w:t>
+      </w:r>
+    </w:p>
+    <w:p/>
+    <w:p>
+      <w:pPr>
+        <w:jc w:val="center"/>
+        <w:rPr>
+          <w:b/>
+        </w:rPr>
+      </w:pPr>
+    </w:p>
+    <w:p>
+      <w:pPr>
+        <w:jc w:val="center"/>
+      </w:pPr>
+      <w:r>
+        <w:rPr>
+          <w:b/>
+        </w:rPr>
+        <w:t>Course Expectations, Requirements, and Policies</w:t>
+      </w:r>
+    </w:p>
+    <w:p>
+      <w:pPr>
+        <w:rPr>
+          <w:b/>
+        </w:rPr>
+      </w:pPr>
+    </w:p>
+    <w:p>
+      <w:pPr>
+        <w:rPr>
+          <w:rStyle w:val="Emphasis"/>
+          <w:i w:val="0"/>
+        </w:rPr>
+      </w:pPr>
+      <w:r>
+        <w:rPr>
+          <w:b/>
+        </w:rPr>
+        <w:t>Expect</w:t>
+      </w:r>
+      <w:r>
+        <w:rPr>
+          <w:b/>
+        </w:rPr>
+        <w:t>ations for Course Participation</w:t>
+      </w:r>
+      <w:r>
+        <w:rPr>
+          <w:rStyle w:val="Emphasis"/>
+          <w:i w:val="0"/>
+        </w:rPr>
+        <w:t>:</w:t>
+      </w:r>
+      <w:r>
+        <w:rPr>
+          <w:rStyle w:val="Emphasis"/>
+        </w:rPr>
+        <w:t xml:space="preserve"> </w:t>
+      </w:r>
+      <w:r>
+        <w:rPr>
+          <w:rStyle w:val="Emphasis"/>
+          <w:i w:val="0"/>
+        </w:rPr>
+        <w:t>You should plan to spend around 12 – 15 hours per week on the course.  Assignments will be due approximately weekly.  In addition, there is a final project due that is a considerable part of your grade and should be started early in the semester.</w:t>
+      </w:r>
+      <w:r>
+        <w:rPr>
+          <w:rStyle w:val="Emphasis"/>
+          <w:i w:val="0"/>
         </w:rPr>
         <w:t xml:space="preserve"> Each week you should work through the week’s module online and watch the videos as you follow along on your own computer.  Scattered through the material are the exercises that compose the week’s assignment(s).  You should have watched the videos and attempted the assignments prior to office hours. You will be required to attend at least one office hour per week </w:t>
       </w:r>
@@ -727,8 +835,6 @@
         </w:rPr>
         <w:t>I intentionally require you to dig out material past what I have taught you for the assignments.  This is what a true data scientist does all the time!</w:t>
       </w:r>
-      <w:bookmarkStart w:id="0" w:name="_GoBack"/>
-      <w:bookmarkEnd w:id="0"/>
     </w:p>
     <w:p>
       <w:pPr>
@@ -4037,7 +4143,7 @@
     </w:rPrDefault>
     <w:pPrDefault/>
   </w:docDefaults>
-  <w:latentStyles w:defLockedState="0" w:defUIPriority="99" w:defSemiHidden="0" w:defUnhideWhenUsed="0" w:defQFormat="0" w:count="377">
+  <w:latentStyles w:defLockedState="0" w:defUIPriority="99" w:defSemiHidden="0" w:defUnhideWhenUsed="0" w:defQFormat="0" w:count="376">
     <w:lsdException w:name="Normal" w:uiPriority="0" w:qFormat="1"/>
     <w:lsdException w:name="heading 1" w:uiPriority="9" w:qFormat="1"/>
     <w:lsdException w:name="heading 2" w:semiHidden="1" w:uiPriority="9" w:unhideWhenUsed="1" w:qFormat="1"/>
@@ -4414,7 +4520,6 @@
     <w:lsdException w:name="Hashtag" w:semiHidden="1" w:unhideWhenUsed="1"/>
     <w:lsdException w:name="Unresolved Mention" w:semiHidden="1" w:unhideWhenUsed="1"/>
     <w:lsdException w:name="Smart Link" w:semiHidden="1" w:unhideWhenUsed="1"/>
-    <w:lsdException w:name="Smart Link Error" w:semiHidden="1" w:unhideWhenUsed="1"/>
   </w:latentStyles>
   <w:style w:type="paragraph" w:default="1" w:styleId="Normal">
     <w:name w:val="Normal"/>

</xml_diff>

<commit_message>
update syllabus with office hours, online tutor schedule
</commit_message>
<xml_diff>
--- a/Syllabus STAT 412_612 Fall2020_online.docx
+++ b/Syllabus STAT 412_612 Fall2020_online.docx
@@ -137,12 +137,28 @@
         <w:t xml:space="preserve">Mondays </w:t>
       </w:r>
       <w:r>
-        <w:t>TBD and</w:t>
-      </w:r>
-      <w:bookmarkStart w:id="0" w:name="_GoBack"/>
-      <w:bookmarkEnd w:id="0"/>
-      <w:r>
-        <w:t xml:space="preserve"> 8:30 – 9:30 pm</w:t>
+        <w:t>10:45 – 11:30 am, 4:00 – 4:45 pm and</w:t>
+      </w:r>
+      <w:r>
+        <w:t xml:space="preserve"> </w:t>
+      </w:r>
+      <w:r>
+        <w:t>7</w:t>
+      </w:r>
+      <w:r>
+        <w:t>:</w:t>
+      </w:r>
+      <w:r>
+        <w:t>0</w:t>
+      </w:r>
+      <w:r>
+        <w:t xml:space="preserve">0 – </w:t>
+      </w:r>
+      <w:r>
+        <w:t>8:0</w:t>
+      </w:r>
+      <w:r>
+        <w:t>0 pm</w:t>
       </w:r>
       <w:r>
         <w:t xml:space="preserve"> or by appointment</w:t>
@@ -2715,15 +2731,25 @@
     </w:p>
     <w:p>
       <w:pPr>
+        <w:pStyle w:val="NormalWeb"/>
         <w:shd w:val="clear" w:color="auto" w:fill="FFFFFF"/>
-        <w:textAlignment w:val="baseline"/>
+        <w:spacing w:before="0" w:beforeAutospacing="0" w:after="0" w:afterAutospacing="0"/>
+        <w:rPr>
+          <w:rFonts w:ascii="Calibri" w:hAnsi="Calibri" w:cs="Calibri"/>
+          <w:color w:val="000000"/>
+          <w:sz w:val="22"/>
+          <w:szCs w:val="22"/>
+        </w:rPr>
+      </w:pPr>
+      <w:r>
         <w:rPr>
           <w:rFonts w:ascii="Segoe UI" w:hAnsi="Segoe UI" w:cs="Segoe UI"/>
           <w:color w:val="323130"/>
           <w:sz w:val="23"/>
           <w:szCs w:val="23"/>
         </w:rPr>
-      </w:pPr>
+        <w:t xml:space="preserve">The Math/Stat Tutoring Lab, as well as Computer Science and Physics Tutoring, have moved online. Students are able to schedule online tutoring sessions starting </w:t>
+      </w:r>
       <w:r>
         <w:rPr>
           <w:rFonts w:ascii="Segoe UI" w:hAnsi="Segoe UI" w:cs="Segoe UI"/>
@@ -2731,7 +2757,636 @@
           <w:sz w:val="23"/>
           <w:szCs w:val="23"/>
         </w:rPr>
-        <w:t>The Math/Stat Tutoring Lab, as well as Computer Science and Physics Tutoring, have moved online. Students are able to schedule online tutoring sessions starting Wednesday March 18th. Tutors are available 2-8 PM Sunday through Thursday. </w:t>
+        <w:t>Monday, A</w:t>
+      </w:r>
+      <w:r>
+        <w:rPr>
+          <w:rFonts w:ascii="Segoe UI" w:hAnsi="Segoe UI" w:cs="Segoe UI"/>
+          <w:color w:val="323130"/>
+          <w:sz w:val="23"/>
+          <w:szCs w:val="23"/>
+        </w:rPr>
+        <w:t xml:space="preserve">ugust </w:t>
+      </w:r>
+      <w:r>
+        <w:rPr>
+          <w:rFonts w:ascii="Segoe UI" w:hAnsi="Segoe UI" w:cs="Segoe UI"/>
+          <w:color w:val="323130"/>
+          <w:sz w:val="23"/>
+          <w:szCs w:val="23"/>
+        </w:rPr>
+        <w:t xml:space="preserve">31. </w:t>
+      </w:r>
+      <w:r>
+        <w:rPr>
+          <w:rFonts w:ascii="Calibri" w:hAnsi="Calibri" w:cs="Calibri"/>
+          <w:color w:val="000000"/>
+          <w:sz w:val="22"/>
+          <w:szCs w:val="22"/>
+        </w:rPr>
+        <w:t xml:space="preserve">All </w:t>
+      </w:r>
+      <w:r>
+        <w:rPr>
+          <w:rFonts w:ascii="Calibri" w:hAnsi="Calibri" w:cs="Calibri"/>
+          <w:color w:val="000000"/>
+          <w:sz w:val="22"/>
+          <w:szCs w:val="22"/>
+        </w:rPr>
+        <w:t>tutoring will take place online via Zoom.</w:t>
+      </w:r>
+    </w:p>
+    <w:p>
+      <w:pPr>
+        <w:pStyle w:val="NormalWeb"/>
+        <w:shd w:val="clear" w:color="auto" w:fill="FFFFFF"/>
+        <w:spacing w:before="0" w:beforeAutospacing="0" w:after="0" w:afterAutospacing="0"/>
+        <w:rPr>
+          <w:rFonts w:ascii="Calibri" w:hAnsi="Calibri" w:cs="Calibri"/>
+          <w:color w:val="000000"/>
+          <w:sz w:val="22"/>
+          <w:szCs w:val="22"/>
+        </w:rPr>
+      </w:pPr>
+      <w:r>
+        <w:rPr>
+          <w:rFonts w:ascii="Calibri" w:hAnsi="Calibri" w:cs="Calibri"/>
+          <w:color w:val="000000"/>
+          <w:sz w:val="22"/>
+          <w:szCs w:val="22"/>
+        </w:rPr>
+        <w:t> </w:t>
+      </w:r>
+    </w:p>
+    <w:p>
+      <w:pPr>
+        <w:pStyle w:val="NormalWeb"/>
+        <w:shd w:val="clear" w:color="auto" w:fill="FFFFFF"/>
+        <w:spacing w:before="0" w:beforeAutospacing="0" w:after="0" w:afterAutospacing="0"/>
+        <w:rPr>
+          <w:rFonts w:ascii="Calibri" w:hAnsi="Calibri" w:cs="Calibri"/>
+          <w:color w:val="000000"/>
+          <w:sz w:val="22"/>
+          <w:szCs w:val="22"/>
+        </w:rPr>
+      </w:pPr>
+      <w:r>
+        <w:rPr>
+          <w:rFonts w:ascii="Calibri" w:hAnsi="Calibri" w:cs="Calibri"/>
+          <w:color w:val="000000"/>
+          <w:sz w:val="22"/>
+          <w:szCs w:val="22"/>
+        </w:rPr>
+        <w:t>The Math &amp; Stats Lab will be open Monday to Thursday from 11:00am-9:00pm and on Sundays from 3:00pm-9:00pm, offering both one-on-one and drop-in tutoring. The schedule is below:</w:t>
+      </w:r>
+    </w:p>
+    <w:p>
+      <w:pPr>
+        <w:numPr>
+          <w:ilvl w:val="0"/>
+          <w:numId w:val="6"/>
+        </w:numPr>
+        <w:shd w:val="clear" w:color="auto" w:fill="FFFFFF"/>
+        <w:rPr>
+          <w:rFonts w:ascii="Calibri" w:hAnsi="Calibri" w:cs="Calibri"/>
+          <w:color w:val="000000"/>
+          <w:sz w:val="22"/>
+          <w:szCs w:val="22"/>
+        </w:rPr>
+      </w:pPr>
+      <w:r>
+        <w:rPr>
+          <w:rFonts w:ascii="Calibri" w:hAnsi="Calibri" w:cs="Calibri"/>
+          <w:color w:val="000000"/>
+          <w:sz w:val="22"/>
+          <w:szCs w:val="22"/>
+        </w:rPr>
+        <w:t>Mondays</w:t>
+      </w:r>
+    </w:p>
+    <w:p>
+      <w:pPr>
+        <w:numPr>
+          <w:ilvl w:val="1"/>
+          <w:numId w:val="7"/>
+        </w:numPr>
+        <w:shd w:val="clear" w:color="auto" w:fill="FFFFFF"/>
+        <w:rPr>
+          <w:rFonts w:ascii="Calibri" w:hAnsi="Calibri" w:cs="Calibri"/>
+          <w:color w:val="000000"/>
+          <w:sz w:val="22"/>
+          <w:szCs w:val="22"/>
+        </w:rPr>
+      </w:pPr>
+      <w:r>
+        <w:rPr>
+          <w:rFonts w:ascii="Calibri" w:hAnsi="Calibri" w:cs="Calibri"/>
+          <w:color w:val="000000"/>
+          <w:sz w:val="22"/>
+          <w:szCs w:val="22"/>
+        </w:rPr>
+        <w:t>11:00am-4:00pm (ONE-ON-ONE)</w:t>
+      </w:r>
+    </w:p>
+    <w:p>
+      <w:pPr>
+        <w:numPr>
+          <w:ilvl w:val="1"/>
+          <w:numId w:val="7"/>
+        </w:numPr>
+        <w:shd w:val="clear" w:color="auto" w:fill="FFFFFF"/>
+        <w:rPr>
+          <w:rFonts w:ascii="Calibri" w:hAnsi="Calibri" w:cs="Calibri"/>
+          <w:color w:val="000000"/>
+          <w:sz w:val="22"/>
+          <w:szCs w:val="22"/>
+        </w:rPr>
+      </w:pPr>
+      <w:r>
+        <w:rPr>
+          <w:rFonts w:ascii="Calibri" w:hAnsi="Calibri" w:cs="Calibri"/>
+          <w:color w:val="000000"/>
+          <w:sz w:val="22"/>
+          <w:szCs w:val="22"/>
+        </w:rPr>
+        <w:t>4:00pm-9:00pm (DROP-IN)</w:t>
+      </w:r>
+    </w:p>
+    <w:p>
+      <w:pPr>
+        <w:numPr>
+          <w:ilvl w:val="0"/>
+          <w:numId w:val="8"/>
+        </w:numPr>
+        <w:shd w:val="clear" w:color="auto" w:fill="FFFFFF"/>
+        <w:rPr>
+          <w:rFonts w:ascii="Calibri" w:hAnsi="Calibri" w:cs="Calibri"/>
+          <w:color w:val="000000"/>
+          <w:sz w:val="22"/>
+          <w:szCs w:val="22"/>
+        </w:rPr>
+      </w:pPr>
+      <w:r>
+        <w:rPr>
+          <w:rFonts w:ascii="Calibri" w:hAnsi="Calibri" w:cs="Calibri"/>
+          <w:color w:val="000000"/>
+          <w:sz w:val="22"/>
+          <w:szCs w:val="22"/>
+        </w:rPr>
+        <w:t>Tuesdays</w:t>
+      </w:r>
+    </w:p>
+    <w:p>
+      <w:pPr>
+        <w:numPr>
+          <w:ilvl w:val="1"/>
+          <w:numId w:val="9"/>
+        </w:numPr>
+        <w:shd w:val="clear" w:color="auto" w:fill="FFFFFF"/>
+        <w:rPr>
+          <w:rFonts w:ascii="Calibri" w:hAnsi="Calibri" w:cs="Calibri"/>
+          <w:color w:val="000000"/>
+          <w:sz w:val="22"/>
+          <w:szCs w:val="22"/>
+        </w:rPr>
+      </w:pPr>
+      <w:r>
+        <w:rPr>
+          <w:rFonts w:ascii="Calibri" w:hAnsi="Calibri" w:cs="Calibri"/>
+          <w:color w:val="000000"/>
+          <w:sz w:val="22"/>
+          <w:szCs w:val="22"/>
+        </w:rPr>
+        <w:t>11:00am-4:00pm (DROP-IN)</w:t>
+      </w:r>
+    </w:p>
+    <w:p>
+      <w:pPr>
+        <w:numPr>
+          <w:ilvl w:val="1"/>
+          <w:numId w:val="9"/>
+        </w:numPr>
+        <w:shd w:val="clear" w:color="auto" w:fill="FFFFFF"/>
+        <w:rPr>
+          <w:rFonts w:ascii="Calibri" w:hAnsi="Calibri" w:cs="Calibri"/>
+          <w:color w:val="000000"/>
+          <w:sz w:val="22"/>
+          <w:szCs w:val="22"/>
+        </w:rPr>
+      </w:pPr>
+      <w:r>
+        <w:rPr>
+          <w:rFonts w:ascii="Calibri" w:hAnsi="Calibri" w:cs="Calibri"/>
+          <w:color w:val="000000"/>
+          <w:sz w:val="22"/>
+          <w:szCs w:val="22"/>
+        </w:rPr>
+        <w:t>4:00pm-9:00pm (ONE-ON-ONE)</w:t>
+      </w:r>
+    </w:p>
+    <w:p>
+      <w:pPr>
+        <w:numPr>
+          <w:ilvl w:val="0"/>
+          <w:numId w:val="10"/>
+        </w:numPr>
+        <w:shd w:val="clear" w:color="auto" w:fill="FFFFFF"/>
+        <w:rPr>
+          <w:rFonts w:ascii="Calibri" w:hAnsi="Calibri" w:cs="Calibri"/>
+          <w:color w:val="000000"/>
+          <w:sz w:val="22"/>
+          <w:szCs w:val="22"/>
+        </w:rPr>
+      </w:pPr>
+      <w:r>
+        <w:rPr>
+          <w:rFonts w:ascii="Calibri" w:hAnsi="Calibri" w:cs="Calibri"/>
+          <w:color w:val="000000"/>
+          <w:sz w:val="22"/>
+          <w:szCs w:val="22"/>
+        </w:rPr>
+        <w:t>Wednesdays</w:t>
+      </w:r>
+    </w:p>
+    <w:p>
+      <w:pPr>
+        <w:numPr>
+          <w:ilvl w:val="1"/>
+          <w:numId w:val="11"/>
+        </w:numPr>
+        <w:shd w:val="clear" w:color="auto" w:fill="FFFFFF"/>
+        <w:rPr>
+          <w:rFonts w:ascii="Calibri" w:hAnsi="Calibri" w:cs="Calibri"/>
+          <w:color w:val="000000"/>
+          <w:sz w:val="22"/>
+          <w:szCs w:val="22"/>
+        </w:rPr>
+      </w:pPr>
+      <w:r>
+        <w:rPr>
+          <w:rFonts w:ascii="Calibri" w:hAnsi="Calibri" w:cs="Calibri"/>
+          <w:color w:val="000000"/>
+          <w:sz w:val="22"/>
+          <w:szCs w:val="22"/>
+        </w:rPr>
+        <w:t>11:00am-4:00pm (ONE-ON-ONE)</w:t>
+      </w:r>
+    </w:p>
+    <w:p>
+      <w:pPr>
+        <w:numPr>
+          <w:ilvl w:val="1"/>
+          <w:numId w:val="11"/>
+        </w:numPr>
+        <w:shd w:val="clear" w:color="auto" w:fill="FFFFFF"/>
+        <w:rPr>
+          <w:rFonts w:ascii="Calibri" w:hAnsi="Calibri" w:cs="Calibri"/>
+          <w:color w:val="000000"/>
+          <w:sz w:val="22"/>
+          <w:szCs w:val="22"/>
+        </w:rPr>
+      </w:pPr>
+      <w:r>
+        <w:rPr>
+          <w:rFonts w:ascii="Calibri" w:hAnsi="Calibri" w:cs="Calibri"/>
+          <w:color w:val="000000"/>
+          <w:sz w:val="22"/>
+          <w:szCs w:val="22"/>
+        </w:rPr>
+        <w:t>4:00pm-9:00pm (DROP-IN)</w:t>
+      </w:r>
+    </w:p>
+    <w:p>
+      <w:pPr>
+        <w:numPr>
+          <w:ilvl w:val="0"/>
+          <w:numId w:val="12"/>
+        </w:numPr>
+        <w:shd w:val="clear" w:color="auto" w:fill="FFFFFF"/>
+        <w:rPr>
+          <w:rFonts w:ascii="Calibri" w:hAnsi="Calibri" w:cs="Calibri"/>
+          <w:color w:val="000000"/>
+          <w:sz w:val="22"/>
+          <w:szCs w:val="22"/>
+        </w:rPr>
+      </w:pPr>
+      <w:r>
+        <w:rPr>
+          <w:rFonts w:ascii="Calibri" w:hAnsi="Calibri" w:cs="Calibri"/>
+          <w:color w:val="000000"/>
+          <w:sz w:val="22"/>
+          <w:szCs w:val="22"/>
+        </w:rPr>
+        <w:t>Thursdays</w:t>
+      </w:r>
+    </w:p>
+    <w:p>
+      <w:pPr>
+        <w:numPr>
+          <w:ilvl w:val="1"/>
+          <w:numId w:val="13"/>
+        </w:numPr>
+        <w:shd w:val="clear" w:color="auto" w:fill="FFFFFF"/>
+        <w:rPr>
+          <w:rFonts w:ascii="Calibri" w:hAnsi="Calibri" w:cs="Calibri"/>
+          <w:color w:val="000000"/>
+          <w:sz w:val="22"/>
+          <w:szCs w:val="22"/>
+        </w:rPr>
+      </w:pPr>
+      <w:r>
+        <w:rPr>
+          <w:rFonts w:ascii="Calibri" w:hAnsi="Calibri" w:cs="Calibri"/>
+          <w:color w:val="000000"/>
+          <w:sz w:val="22"/>
+          <w:szCs w:val="22"/>
+        </w:rPr>
+        <w:t>11:00am-4:00pm (DROP-IN)</w:t>
+      </w:r>
+    </w:p>
+    <w:p>
+      <w:pPr>
+        <w:numPr>
+          <w:ilvl w:val="1"/>
+          <w:numId w:val="13"/>
+        </w:numPr>
+        <w:shd w:val="clear" w:color="auto" w:fill="FFFFFF"/>
+        <w:rPr>
+          <w:rFonts w:ascii="Calibri" w:hAnsi="Calibri" w:cs="Calibri"/>
+          <w:color w:val="000000"/>
+          <w:sz w:val="22"/>
+          <w:szCs w:val="22"/>
+        </w:rPr>
+      </w:pPr>
+      <w:r>
+        <w:rPr>
+          <w:rFonts w:ascii="Calibri" w:hAnsi="Calibri" w:cs="Calibri"/>
+          <w:color w:val="000000"/>
+          <w:sz w:val="22"/>
+          <w:szCs w:val="22"/>
+        </w:rPr>
+        <w:t>4:00pm-9:00pm (ONE-ON-ONE)</w:t>
+      </w:r>
+    </w:p>
+    <w:p>
+      <w:pPr>
+        <w:numPr>
+          <w:ilvl w:val="0"/>
+          <w:numId w:val="14"/>
+        </w:numPr>
+        <w:shd w:val="clear" w:color="auto" w:fill="FFFFFF"/>
+        <w:rPr>
+          <w:rFonts w:ascii="Calibri" w:hAnsi="Calibri" w:cs="Calibri"/>
+          <w:color w:val="000000"/>
+          <w:sz w:val="22"/>
+          <w:szCs w:val="22"/>
+        </w:rPr>
+      </w:pPr>
+      <w:r>
+        <w:rPr>
+          <w:rFonts w:ascii="Calibri" w:hAnsi="Calibri" w:cs="Calibri"/>
+          <w:color w:val="000000"/>
+          <w:sz w:val="22"/>
+          <w:szCs w:val="22"/>
+        </w:rPr>
+        <w:t>Sunday</w:t>
+      </w:r>
+    </w:p>
+    <w:p>
+      <w:pPr>
+        <w:numPr>
+          <w:ilvl w:val="1"/>
+          <w:numId w:val="15"/>
+        </w:numPr>
+        <w:shd w:val="clear" w:color="auto" w:fill="FFFFFF"/>
+        <w:rPr>
+          <w:rFonts w:ascii="Calibri" w:hAnsi="Calibri" w:cs="Calibri"/>
+          <w:color w:val="000000"/>
+          <w:sz w:val="22"/>
+          <w:szCs w:val="22"/>
+        </w:rPr>
+      </w:pPr>
+      <w:r>
+        <w:rPr>
+          <w:rFonts w:ascii="Calibri" w:hAnsi="Calibri" w:cs="Calibri"/>
+          <w:color w:val="000000"/>
+          <w:sz w:val="22"/>
+          <w:szCs w:val="22"/>
+        </w:rPr>
+        <w:t>3:00-6:00pm (ONE-ON-ONE)</w:t>
+      </w:r>
+    </w:p>
+    <w:p>
+      <w:pPr>
+        <w:numPr>
+          <w:ilvl w:val="1"/>
+          <w:numId w:val="15"/>
+        </w:numPr>
+        <w:shd w:val="clear" w:color="auto" w:fill="FFFFFF"/>
+        <w:rPr>
+          <w:rFonts w:ascii="Calibri" w:hAnsi="Calibri" w:cs="Calibri"/>
+          <w:color w:val="000000"/>
+          <w:sz w:val="22"/>
+          <w:szCs w:val="22"/>
+        </w:rPr>
+      </w:pPr>
+      <w:r>
+        <w:rPr>
+          <w:rFonts w:ascii="Calibri" w:hAnsi="Calibri" w:cs="Calibri"/>
+          <w:color w:val="000000"/>
+          <w:sz w:val="22"/>
+          <w:szCs w:val="22"/>
+        </w:rPr>
+        <w:t>6:00-9:00pm (DROP-IN)</w:t>
+      </w:r>
+    </w:p>
+    <w:p>
+      <w:pPr>
+        <w:pStyle w:val="NormalWeb"/>
+        <w:shd w:val="clear" w:color="auto" w:fill="FFFFFF"/>
+        <w:spacing w:before="0" w:beforeAutospacing="0" w:after="0" w:afterAutospacing="0"/>
+        <w:ind w:left="1440"/>
+        <w:rPr>
+          <w:rFonts w:ascii="Calibri" w:hAnsi="Calibri" w:cs="Calibri"/>
+          <w:color w:val="000000"/>
+          <w:sz w:val="22"/>
+          <w:szCs w:val="22"/>
+        </w:rPr>
+      </w:pPr>
+      <w:r>
+        <w:rPr>
+          <w:rFonts w:ascii="Calibri" w:hAnsi="Calibri" w:cs="Calibri"/>
+          <w:color w:val="000000"/>
+          <w:sz w:val="22"/>
+          <w:szCs w:val="22"/>
+        </w:rPr>
+        <w:t> </w:t>
+      </w:r>
+    </w:p>
+    <w:p>
+      <w:pPr>
+        <w:pStyle w:val="NormalWeb"/>
+        <w:shd w:val="clear" w:color="auto" w:fill="FFFFFF"/>
+        <w:spacing w:before="0" w:beforeAutospacing="0" w:after="0" w:afterAutospacing="0"/>
+        <w:rPr>
+          <w:rFonts w:ascii="Calibri" w:hAnsi="Calibri" w:cs="Calibri"/>
+          <w:color w:val="000000"/>
+          <w:sz w:val="22"/>
+          <w:szCs w:val="22"/>
+        </w:rPr>
+      </w:pPr>
+      <w:r>
+        <w:rPr>
+          <w:rFonts w:ascii="Calibri" w:hAnsi="Calibri" w:cs="Calibri"/>
+          <w:color w:val="000000"/>
+          <w:sz w:val="22"/>
+          <w:szCs w:val="22"/>
+        </w:rPr>
+        <w:t>For Computer Science, Physics, and Statistical Software support, drop-in tutoring is available Mondays and Wednesdays from 2:00pm-6:00pm and on Thursdays from 5:00-9:00pm. The schedule is below:</w:t>
+      </w:r>
+    </w:p>
+    <w:p>
+      <w:pPr>
+        <w:numPr>
+          <w:ilvl w:val="0"/>
+          <w:numId w:val="16"/>
+        </w:numPr>
+        <w:shd w:val="clear" w:color="auto" w:fill="FFFFFF"/>
+        <w:rPr>
+          <w:rFonts w:ascii="Calibri" w:hAnsi="Calibri" w:cs="Calibri"/>
+          <w:color w:val="000000"/>
+          <w:sz w:val="22"/>
+          <w:szCs w:val="22"/>
+        </w:rPr>
+      </w:pPr>
+      <w:r>
+        <w:rPr>
+          <w:rFonts w:ascii="Calibri" w:hAnsi="Calibri" w:cs="Calibri"/>
+          <w:color w:val="000000"/>
+          <w:sz w:val="22"/>
+          <w:szCs w:val="22"/>
+        </w:rPr>
+        <w:t>Mondays</w:t>
+      </w:r>
+    </w:p>
+    <w:p>
+      <w:pPr>
+        <w:numPr>
+          <w:ilvl w:val="1"/>
+          <w:numId w:val="17"/>
+        </w:numPr>
+        <w:shd w:val="clear" w:color="auto" w:fill="FFFFFF"/>
+        <w:rPr>
+          <w:rFonts w:ascii="Calibri" w:hAnsi="Calibri" w:cs="Calibri"/>
+          <w:color w:val="000000"/>
+          <w:sz w:val="22"/>
+          <w:szCs w:val="22"/>
+        </w:rPr>
+      </w:pPr>
+      <w:r>
+        <w:rPr>
+          <w:rFonts w:ascii="Calibri" w:hAnsi="Calibri" w:cs="Calibri"/>
+          <w:color w:val="000000"/>
+          <w:sz w:val="22"/>
+          <w:szCs w:val="22"/>
+        </w:rPr>
+        <w:t>2:00pm-6:00pm (DROP-IN)</w:t>
+      </w:r>
+    </w:p>
+    <w:p>
+      <w:pPr>
+        <w:numPr>
+          <w:ilvl w:val="0"/>
+          <w:numId w:val="18"/>
+        </w:numPr>
+        <w:shd w:val="clear" w:color="auto" w:fill="FFFFFF"/>
+        <w:rPr>
+          <w:rFonts w:ascii="Calibri" w:hAnsi="Calibri" w:cs="Calibri"/>
+          <w:color w:val="000000"/>
+          <w:sz w:val="22"/>
+          <w:szCs w:val="22"/>
+        </w:rPr>
+      </w:pPr>
+      <w:r>
+        <w:rPr>
+          <w:rFonts w:ascii="Calibri" w:hAnsi="Calibri" w:cs="Calibri"/>
+          <w:color w:val="000000"/>
+          <w:sz w:val="22"/>
+          <w:szCs w:val="22"/>
+        </w:rPr>
+        <w:t>Wednesdays</w:t>
+      </w:r>
+    </w:p>
+    <w:p>
+      <w:pPr>
+        <w:numPr>
+          <w:ilvl w:val="1"/>
+          <w:numId w:val="19"/>
+        </w:numPr>
+        <w:shd w:val="clear" w:color="auto" w:fill="FFFFFF"/>
+        <w:rPr>
+          <w:rFonts w:ascii="Calibri" w:hAnsi="Calibri" w:cs="Calibri"/>
+          <w:color w:val="000000"/>
+          <w:sz w:val="22"/>
+          <w:szCs w:val="22"/>
+        </w:rPr>
+      </w:pPr>
+      <w:r>
+        <w:rPr>
+          <w:rFonts w:ascii="Calibri" w:hAnsi="Calibri" w:cs="Calibri"/>
+          <w:color w:val="000000"/>
+          <w:sz w:val="22"/>
+          <w:szCs w:val="22"/>
+        </w:rPr>
+        <w:t>2:00pm-6:00pm (DROP-IN)</w:t>
+      </w:r>
+    </w:p>
+    <w:p>
+      <w:pPr>
+        <w:numPr>
+          <w:ilvl w:val="0"/>
+          <w:numId w:val="20"/>
+        </w:numPr>
+        <w:shd w:val="clear" w:color="auto" w:fill="FFFFFF"/>
+        <w:rPr>
+          <w:rFonts w:ascii="Calibri" w:hAnsi="Calibri" w:cs="Calibri"/>
+          <w:color w:val="000000"/>
+          <w:sz w:val="22"/>
+          <w:szCs w:val="22"/>
+        </w:rPr>
+      </w:pPr>
+      <w:r>
+        <w:rPr>
+          <w:rFonts w:ascii="Calibri" w:hAnsi="Calibri" w:cs="Calibri"/>
+          <w:color w:val="000000"/>
+          <w:sz w:val="22"/>
+          <w:szCs w:val="22"/>
+        </w:rPr>
+        <w:t>Thursdays</w:t>
+      </w:r>
+    </w:p>
+    <w:p>
+      <w:pPr>
+        <w:numPr>
+          <w:ilvl w:val="1"/>
+          <w:numId w:val="21"/>
+        </w:numPr>
+        <w:shd w:val="clear" w:color="auto" w:fill="FFFFFF"/>
+        <w:rPr>
+          <w:rFonts w:ascii="Calibri" w:hAnsi="Calibri" w:cs="Calibri"/>
+          <w:color w:val="000000"/>
+          <w:sz w:val="22"/>
+          <w:szCs w:val="22"/>
+        </w:rPr>
+      </w:pPr>
+      <w:r>
+        <w:rPr>
+          <w:rFonts w:ascii="Calibri" w:hAnsi="Calibri" w:cs="Calibri"/>
+          <w:color w:val="000000"/>
+          <w:sz w:val="22"/>
+          <w:szCs w:val="22"/>
+        </w:rPr>
+        <w:t>5:00-9:00pm (DROP-IN)</w:t>
       </w:r>
     </w:p>
     <w:p>
@@ -2886,38 +3541,12 @@
     </w:p>
     <w:p>
       <w:pPr>
-        <w:shd w:val="clear" w:color="auto" w:fill="FFFFFF"/>
-        <w:textAlignment w:val="baseline"/>
-        <w:rPr>
-          <w:rFonts w:ascii="Segoe UI" w:hAnsi="Segoe UI" w:cs="Segoe UI"/>
-          <w:color w:val="323130"/>
-          <w:sz w:val="23"/>
-          <w:szCs w:val="23"/>
-        </w:rPr>
-      </w:pPr>
-      <w:r>
-        <w:rPr>
-          <w:rFonts w:ascii="Segoe UI" w:hAnsi="Segoe UI" w:cs="Segoe UI"/>
-          <w:color w:val="323130"/>
-          <w:sz w:val="23"/>
-          <w:szCs w:val="23"/>
-        </w:rPr>
-        <w:t>We are expecting most tutors to use Google Hangouts to connect with students, but a few may use FaceTime or Skype so it is important that students keep an eye out for communication.</w:t>
-      </w:r>
-    </w:p>
-    <w:p>
-      <w:pPr>
         <w:rPr>
           <w:b/>
         </w:rPr>
       </w:pPr>
-    </w:p>
-    <w:p>
-      <w:pPr>
-        <w:rPr>
-          <w:b/>
-        </w:rPr>
-      </w:pPr>
+      <w:bookmarkStart w:id="0" w:name="_GoBack"/>
+      <w:bookmarkEnd w:id="0"/>
       <w:r>
         <w:rPr>
           <w:b/>
@@ -3439,6 +4068,304 @@
 <file path=word/numbering.xml><?xml version="1.0" encoding="utf-8"?>
 <w:numbering xmlns:wpc="http://schemas.microsoft.com/office/word/2010/wordprocessingCanvas" xmlns:cx="http://schemas.microsoft.com/office/drawing/2014/chartex" xmlns:cx1="http://schemas.microsoft.com/office/drawing/2015/9/8/chartex" xmlns:cx2="http://schemas.microsoft.com/office/drawing/2015/10/21/chartex" xmlns:cx3="http://schemas.microsoft.com/office/drawing/2016/5/9/chartex" xmlns:cx4="http://schemas.microsoft.com/office/drawing/2016/5/10/chartex" xmlns:cx5="http://schemas.microsoft.com/office/drawing/2016/5/11/chartex" xmlns:cx6="http://schemas.microsoft.com/office/drawing/2016/5/12/chartex" xmlns:cx7="http://schemas.microsoft.com/office/drawing/2016/5/13/chartex" xmlns:cx8="http://schemas.microsoft.com/office/drawing/2016/5/14/chartex" xmlns:mc="http://schemas.openxmlformats.org/markup-compatibility/2006" xmlns:aink="http://schemas.microsoft.com/office/drawing/2016/ink" xmlns:am3d="http://schemas.microsoft.com/office/drawing/2017/model3d" xmlns:o="urn:schemas-microsoft-com:office:office" xmlns:r="http://schemas.openxmlformats.org/officeDocument/2006/relationships" xmlns:m="http://schemas.openxmlformats.org/officeDocument/2006/math" xmlns:v="urn:schemas-microsoft-com:vml" xmlns:wp14="http://schemas.microsoft.com/office/word/2010/wordprocessingDrawing" xmlns:wp="http://schemas.openxmlformats.org/drawingml/2006/wordprocessingDrawing" xmlns:w10="urn:schemas-microsoft-com:office:word" xmlns:w="http://schemas.openxmlformats.org/wordprocessingml/2006/main" xmlns:w14="http://schemas.microsoft.com/office/word/2010/wordml" xmlns:w15="http://schemas.microsoft.com/office/word/2012/wordml" xmlns:w16cid="http://schemas.microsoft.com/office/word/2016/wordml/cid" xmlns:w16se="http://schemas.microsoft.com/office/word/2015/wordml/symex" xmlns:wpg="http://schemas.microsoft.com/office/word/2010/wordprocessingGroup" xmlns:wpi="http://schemas.microsoft.com/office/word/2010/wordprocessingInk" xmlns:wne="http://schemas.microsoft.com/office/word/2006/wordml" xmlns:wps="http://schemas.microsoft.com/office/word/2010/wordprocessingShape" mc:Ignorable="w14 w15 w16se w16cid wp14">
   <w:abstractNum w:abstractNumId="0" w15:restartNumberingAfterBreak="0">
+    <w:nsid w:val="00F3256B"/>
+    <w:multiLevelType w:val="multilevel"/>
+    <w:tmpl w:val="4AD8BEFA"/>
+    <w:lvl w:ilvl="0">
+      <w:start w:val="1"/>
+      <w:numFmt w:val="bullet"/>
+      <w:lvlText w:val=""/>
+      <w:lvlJc w:val="left"/>
+      <w:pPr>
+        <w:tabs>
+          <w:tab w:val="num" w:pos="720"/>
+        </w:tabs>
+        <w:ind w:left="720" w:hanging="360"/>
+      </w:pPr>
+      <w:rPr>
+        <w:rFonts w:ascii="Symbol" w:hAnsi="Symbol" w:hint="default"/>
+        <w:sz w:val="20"/>
+      </w:rPr>
+    </w:lvl>
+    <w:lvl w:ilvl="1">
+      <w:start w:val="1"/>
+      <w:numFmt w:val="bullet"/>
+      <w:lvlText w:val="o"/>
+      <w:lvlJc w:val="left"/>
+      <w:pPr>
+        <w:tabs>
+          <w:tab w:val="num" w:pos="1440"/>
+        </w:tabs>
+        <w:ind w:left="1440" w:hanging="360"/>
+      </w:pPr>
+      <w:rPr>
+        <w:rFonts w:ascii="Courier New" w:hAnsi="Courier New" w:hint="default"/>
+        <w:sz w:val="20"/>
+      </w:rPr>
+    </w:lvl>
+    <w:lvl w:ilvl="2" w:tentative="1">
+      <w:start w:val="1"/>
+      <w:numFmt w:val="bullet"/>
+      <w:lvlText w:val=""/>
+      <w:lvlJc w:val="left"/>
+      <w:pPr>
+        <w:tabs>
+          <w:tab w:val="num" w:pos="2160"/>
+        </w:tabs>
+        <w:ind w:left="2160" w:hanging="360"/>
+      </w:pPr>
+      <w:rPr>
+        <w:rFonts w:ascii="Symbol" w:hAnsi="Symbol" w:hint="default"/>
+        <w:sz w:val="20"/>
+      </w:rPr>
+    </w:lvl>
+    <w:lvl w:ilvl="3" w:tentative="1">
+      <w:start w:val="1"/>
+      <w:numFmt w:val="bullet"/>
+      <w:lvlText w:val=""/>
+      <w:lvlJc w:val="left"/>
+      <w:pPr>
+        <w:tabs>
+          <w:tab w:val="num" w:pos="2880"/>
+        </w:tabs>
+        <w:ind w:left="2880" w:hanging="360"/>
+      </w:pPr>
+      <w:rPr>
+        <w:rFonts w:ascii="Symbol" w:hAnsi="Symbol" w:hint="default"/>
+        <w:sz w:val="20"/>
+      </w:rPr>
+    </w:lvl>
+    <w:lvl w:ilvl="4" w:tentative="1">
+      <w:start w:val="1"/>
+      <w:numFmt w:val="bullet"/>
+      <w:lvlText w:val=""/>
+      <w:lvlJc w:val="left"/>
+      <w:pPr>
+        <w:tabs>
+          <w:tab w:val="num" w:pos="3600"/>
+        </w:tabs>
+        <w:ind w:left="3600" w:hanging="360"/>
+      </w:pPr>
+      <w:rPr>
+        <w:rFonts w:ascii="Symbol" w:hAnsi="Symbol" w:hint="default"/>
+        <w:sz w:val="20"/>
+      </w:rPr>
+    </w:lvl>
+    <w:lvl w:ilvl="5" w:tentative="1">
+      <w:start w:val="1"/>
+      <w:numFmt w:val="bullet"/>
+      <w:lvlText w:val=""/>
+      <w:lvlJc w:val="left"/>
+      <w:pPr>
+        <w:tabs>
+          <w:tab w:val="num" w:pos="4320"/>
+        </w:tabs>
+        <w:ind w:left="4320" w:hanging="360"/>
+      </w:pPr>
+      <w:rPr>
+        <w:rFonts w:ascii="Symbol" w:hAnsi="Symbol" w:hint="default"/>
+        <w:sz w:val="20"/>
+      </w:rPr>
+    </w:lvl>
+    <w:lvl w:ilvl="6" w:tentative="1">
+      <w:start w:val="1"/>
+      <w:numFmt w:val="bullet"/>
+      <w:lvlText w:val=""/>
+      <w:lvlJc w:val="left"/>
+      <w:pPr>
+        <w:tabs>
+          <w:tab w:val="num" w:pos="5040"/>
+        </w:tabs>
+        <w:ind w:left="5040" w:hanging="360"/>
+      </w:pPr>
+      <w:rPr>
+        <w:rFonts w:ascii="Symbol" w:hAnsi="Symbol" w:hint="default"/>
+        <w:sz w:val="20"/>
+      </w:rPr>
+    </w:lvl>
+    <w:lvl w:ilvl="7" w:tentative="1">
+      <w:start w:val="1"/>
+      <w:numFmt w:val="bullet"/>
+      <w:lvlText w:val=""/>
+      <w:lvlJc w:val="left"/>
+      <w:pPr>
+        <w:tabs>
+          <w:tab w:val="num" w:pos="5760"/>
+        </w:tabs>
+        <w:ind w:left="5760" w:hanging="360"/>
+      </w:pPr>
+      <w:rPr>
+        <w:rFonts w:ascii="Symbol" w:hAnsi="Symbol" w:hint="default"/>
+        <w:sz w:val="20"/>
+      </w:rPr>
+    </w:lvl>
+    <w:lvl w:ilvl="8" w:tentative="1">
+      <w:start w:val="1"/>
+      <w:numFmt w:val="bullet"/>
+      <w:lvlText w:val=""/>
+      <w:lvlJc w:val="left"/>
+      <w:pPr>
+        <w:tabs>
+          <w:tab w:val="num" w:pos="6480"/>
+        </w:tabs>
+        <w:ind w:left="6480" w:hanging="360"/>
+      </w:pPr>
+      <w:rPr>
+        <w:rFonts w:ascii="Symbol" w:hAnsi="Symbol" w:hint="default"/>
+        <w:sz w:val="20"/>
+      </w:rPr>
+    </w:lvl>
+  </w:abstractNum>
+  <w:abstractNum w:abstractNumId="1" w15:restartNumberingAfterBreak="0">
+    <w:nsid w:val="050A7F64"/>
+    <w:multiLevelType w:val="multilevel"/>
+    <w:tmpl w:val="090ED7BA"/>
+    <w:lvl w:ilvl="0">
+      <w:start w:val="1"/>
+      <w:numFmt w:val="bullet"/>
+      <w:lvlText w:val=""/>
+      <w:lvlJc w:val="left"/>
+      <w:pPr>
+        <w:tabs>
+          <w:tab w:val="num" w:pos="720"/>
+        </w:tabs>
+        <w:ind w:left="720" w:hanging="360"/>
+      </w:pPr>
+      <w:rPr>
+        <w:rFonts w:ascii="Symbol" w:hAnsi="Symbol" w:hint="default"/>
+        <w:sz w:val="20"/>
+      </w:rPr>
+    </w:lvl>
+    <w:lvl w:ilvl="1" w:tentative="1">
+      <w:start w:val="1"/>
+      <w:numFmt w:val="bullet"/>
+      <w:lvlText w:val=""/>
+      <w:lvlJc w:val="left"/>
+      <w:pPr>
+        <w:tabs>
+          <w:tab w:val="num" w:pos="1440"/>
+        </w:tabs>
+        <w:ind w:left="1440" w:hanging="360"/>
+      </w:pPr>
+      <w:rPr>
+        <w:rFonts w:ascii="Symbol" w:hAnsi="Symbol" w:hint="default"/>
+        <w:sz w:val="20"/>
+      </w:rPr>
+    </w:lvl>
+    <w:lvl w:ilvl="2" w:tentative="1">
+      <w:start w:val="1"/>
+      <w:numFmt w:val="bullet"/>
+      <w:lvlText w:val=""/>
+      <w:lvlJc w:val="left"/>
+      <w:pPr>
+        <w:tabs>
+          <w:tab w:val="num" w:pos="2160"/>
+        </w:tabs>
+        <w:ind w:left="2160" w:hanging="360"/>
+      </w:pPr>
+      <w:rPr>
+        <w:rFonts w:ascii="Symbol" w:hAnsi="Symbol" w:hint="default"/>
+        <w:sz w:val="20"/>
+      </w:rPr>
+    </w:lvl>
+    <w:lvl w:ilvl="3" w:tentative="1">
+      <w:start w:val="1"/>
+      <w:numFmt w:val="bullet"/>
+      <w:lvlText w:val=""/>
+      <w:lvlJc w:val="left"/>
+      <w:pPr>
+        <w:tabs>
+          <w:tab w:val="num" w:pos="2880"/>
+        </w:tabs>
+        <w:ind w:left="2880" w:hanging="360"/>
+      </w:pPr>
+      <w:rPr>
+        <w:rFonts w:ascii="Symbol" w:hAnsi="Symbol" w:hint="default"/>
+        <w:sz w:val="20"/>
+      </w:rPr>
+    </w:lvl>
+    <w:lvl w:ilvl="4" w:tentative="1">
+      <w:start w:val="1"/>
+      <w:numFmt w:val="bullet"/>
+      <w:lvlText w:val=""/>
+      <w:lvlJc w:val="left"/>
+      <w:pPr>
+        <w:tabs>
+          <w:tab w:val="num" w:pos="3600"/>
+        </w:tabs>
+        <w:ind w:left="3600" w:hanging="360"/>
+      </w:pPr>
+      <w:rPr>
+        <w:rFonts w:ascii="Symbol" w:hAnsi="Symbol" w:hint="default"/>
+        <w:sz w:val="20"/>
+      </w:rPr>
+    </w:lvl>
+    <w:lvl w:ilvl="5" w:tentative="1">
+      <w:start w:val="1"/>
+      <w:numFmt w:val="bullet"/>
+      <w:lvlText w:val=""/>
+      <w:lvlJc w:val="left"/>
+      <w:pPr>
+        <w:tabs>
+          <w:tab w:val="num" w:pos="4320"/>
+        </w:tabs>
+        <w:ind w:left="4320" w:hanging="360"/>
+      </w:pPr>
+      <w:rPr>
+        <w:rFonts w:ascii="Symbol" w:hAnsi="Symbol" w:hint="default"/>
+        <w:sz w:val="20"/>
+      </w:rPr>
+    </w:lvl>
+    <w:lvl w:ilvl="6" w:tentative="1">
+      <w:start w:val="1"/>
+      <w:numFmt w:val="bullet"/>
+      <w:lvlText w:val=""/>
+      <w:lvlJc w:val="left"/>
+      <w:pPr>
+        <w:tabs>
+          <w:tab w:val="num" w:pos="5040"/>
+        </w:tabs>
+        <w:ind w:left="5040" w:hanging="360"/>
+      </w:pPr>
+      <w:rPr>
+        <w:rFonts w:ascii="Symbol" w:hAnsi="Symbol" w:hint="default"/>
+        <w:sz w:val="20"/>
+      </w:rPr>
+    </w:lvl>
+    <w:lvl w:ilvl="7" w:tentative="1">
+      <w:start w:val="1"/>
+      <w:numFmt w:val="bullet"/>
+      <w:lvlText w:val=""/>
+      <w:lvlJc w:val="left"/>
+      <w:pPr>
+        <w:tabs>
+          <w:tab w:val="num" w:pos="5760"/>
+        </w:tabs>
+        <w:ind w:left="5760" w:hanging="360"/>
+      </w:pPr>
+      <w:rPr>
+        <w:rFonts w:ascii="Symbol" w:hAnsi="Symbol" w:hint="default"/>
+        <w:sz w:val="20"/>
+      </w:rPr>
+    </w:lvl>
+    <w:lvl w:ilvl="8" w:tentative="1">
+      <w:start w:val="1"/>
+      <w:numFmt w:val="bullet"/>
+      <w:lvlText w:val=""/>
+      <w:lvlJc w:val="left"/>
+      <w:pPr>
+        <w:tabs>
+          <w:tab w:val="num" w:pos="6480"/>
+        </w:tabs>
+        <w:ind w:left="6480" w:hanging="360"/>
+      </w:pPr>
+      <w:rPr>
+        <w:rFonts w:ascii="Symbol" w:hAnsi="Symbol" w:hint="default"/>
+        <w:sz w:val="20"/>
+      </w:rPr>
+    </w:lvl>
+  </w:abstractNum>
+  <w:abstractNum w:abstractNumId="2" w15:restartNumberingAfterBreak="0">
     <w:nsid w:val="07C41C7E"/>
     <w:multiLevelType w:val="multilevel"/>
     <w:tmpl w:val="671291C2"/>
@@ -3551,7 +4478,156 @@
       </w:pPr>
     </w:lvl>
   </w:abstractNum>
-  <w:abstractNum w:abstractNumId="1" w15:restartNumberingAfterBreak="0">
+  <w:abstractNum w:abstractNumId="3" w15:restartNumberingAfterBreak="0">
+    <w:nsid w:val="08B6503F"/>
+    <w:multiLevelType w:val="multilevel"/>
+    <w:tmpl w:val="A670BFA2"/>
+    <w:lvl w:ilvl="0">
+      <w:start w:val="1"/>
+      <w:numFmt w:val="bullet"/>
+      <w:lvlText w:val=""/>
+      <w:lvlJc w:val="left"/>
+      <w:pPr>
+        <w:tabs>
+          <w:tab w:val="num" w:pos="720"/>
+        </w:tabs>
+        <w:ind w:left="720" w:hanging="360"/>
+      </w:pPr>
+      <w:rPr>
+        <w:rFonts w:ascii="Symbol" w:hAnsi="Symbol" w:hint="default"/>
+        <w:sz w:val="20"/>
+      </w:rPr>
+    </w:lvl>
+    <w:lvl w:ilvl="1">
+      <w:start w:val="1"/>
+      <w:numFmt w:val="bullet"/>
+      <w:lvlText w:val="o"/>
+      <w:lvlJc w:val="left"/>
+      <w:pPr>
+        <w:tabs>
+          <w:tab w:val="num" w:pos="1440"/>
+        </w:tabs>
+        <w:ind w:left="1440" w:hanging="360"/>
+      </w:pPr>
+      <w:rPr>
+        <w:rFonts w:ascii="Courier New" w:hAnsi="Courier New" w:hint="default"/>
+        <w:sz w:val="20"/>
+      </w:rPr>
+    </w:lvl>
+    <w:lvl w:ilvl="2" w:tentative="1">
+      <w:start w:val="1"/>
+      <w:numFmt w:val="bullet"/>
+      <w:lvlText w:val=""/>
+      <w:lvlJc w:val="left"/>
+      <w:pPr>
+        <w:tabs>
+          <w:tab w:val="num" w:pos="2160"/>
+        </w:tabs>
+        <w:ind w:left="2160" w:hanging="360"/>
+      </w:pPr>
+      <w:rPr>
+        <w:rFonts w:ascii="Symbol" w:hAnsi="Symbol" w:hint="default"/>
+        <w:sz w:val="20"/>
+      </w:rPr>
+    </w:lvl>
+    <w:lvl w:ilvl="3" w:tentative="1">
+      <w:start w:val="1"/>
+      <w:numFmt w:val="bullet"/>
+      <w:lvlText w:val=""/>
+      <w:lvlJc w:val="left"/>
+      <w:pPr>
+        <w:tabs>
+          <w:tab w:val="num" w:pos="2880"/>
+        </w:tabs>
+        <w:ind w:left="2880" w:hanging="360"/>
+      </w:pPr>
+      <w:rPr>
+        <w:rFonts w:ascii="Symbol" w:hAnsi="Symbol" w:hint="default"/>
+        <w:sz w:val="20"/>
+      </w:rPr>
+    </w:lvl>
+    <w:lvl w:ilvl="4" w:tentative="1">
+      <w:start w:val="1"/>
+      <w:numFmt w:val="bullet"/>
+      <w:lvlText w:val=""/>
+      <w:lvlJc w:val="left"/>
+      <w:pPr>
+        <w:tabs>
+          <w:tab w:val="num" w:pos="3600"/>
+        </w:tabs>
+        <w:ind w:left="3600" w:hanging="360"/>
+      </w:pPr>
+      <w:rPr>
+        <w:rFonts w:ascii="Symbol" w:hAnsi="Symbol" w:hint="default"/>
+        <w:sz w:val="20"/>
+      </w:rPr>
+    </w:lvl>
+    <w:lvl w:ilvl="5" w:tentative="1">
+      <w:start w:val="1"/>
+      <w:numFmt w:val="bullet"/>
+      <w:lvlText w:val=""/>
+      <w:lvlJc w:val="left"/>
+      <w:pPr>
+        <w:tabs>
+          <w:tab w:val="num" w:pos="4320"/>
+        </w:tabs>
+        <w:ind w:left="4320" w:hanging="360"/>
+      </w:pPr>
+      <w:rPr>
+        <w:rFonts w:ascii="Symbol" w:hAnsi="Symbol" w:hint="default"/>
+        <w:sz w:val="20"/>
+      </w:rPr>
+    </w:lvl>
+    <w:lvl w:ilvl="6" w:tentative="1">
+      <w:start w:val="1"/>
+      <w:numFmt w:val="bullet"/>
+      <w:lvlText w:val=""/>
+      <w:lvlJc w:val="left"/>
+      <w:pPr>
+        <w:tabs>
+          <w:tab w:val="num" w:pos="5040"/>
+        </w:tabs>
+        <w:ind w:left="5040" w:hanging="360"/>
+      </w:pPr>
+      <w:rPr>
+        <w:rFonts w:ascii="Symbol" w:hAnsi="Symbol" w:hint="default"/>
+        <w:sz w:val="20"/>
+      </w:rPr>
+    </w:lvl>
+    <w:lvl w:ilvl="7" w:tentative="1">
+      <w:start w:val="1"/>
+      <w:numFmt w:val="bullet"/>
+      <w:lvlText w:val=""/>
+      <w:lvlJc w:val="left"/>
+      <w:pPr>
+        <w:tabs>
+          <w:tab w:val="num" w:pos="5760"/>
+        </w:tabs>
+        <w:ind w:left="5760" w:hanging="360"/>
+      </w:pPr>
+      <w:rPr>
+        <w:rFonts w:ascii="Symbol" w:hAnsi="Symbol" w:hint="default"/>
+        <w:sz w:val="20"/>
+      </w:rPr>
+    </w:lvl>
+    <w:lvl w:ilvl="8" w:tentative="1">
+      <w:start w:val="1"/>
+      <w:numFmt w:val="bullet"/>
+      <w:lvlText w:val=""/>
+      <w:lvlJc w:val="left"/>
+      <w:pPr>
+        <w:tabs>
+          <w:tab w:val="num" w:pos="6480"/>
+        </w:tabs>
+        <w:ind w:left="6480" w:hanging="360"/>
+      </w:pPr>
+      <w:rPr>
+        <w:rFonts w:ascii="Symbol" w:hAnsi="Symbol" w:hint="default"/>
+        <w:sz w:val="20"/>
+      </w:rPr>
+    </w:lvl>
+  </w:abstractNum>
+  <w:abstractNum w:abstractNumId="4" w15:restartNumberingAfterBreak="0">
     <w:nsid w:val="17A71084"/>
     <w:multiLevelType w:val="hybridMultilevel"/>
     <w:tmpl w:val="9DCAFEB4"/>
@@ -3665,7 +4741,752 @@
       </w:rPr>
     </w:lvl>
   </w:abstractNum>
-  <w:abstractNum w:abstractNumId="2" w15:restartNumberingAfterBreak="0">
+  <w:abstractNum w:abstractNumId="5" w15:restartNumberingAfterBreak="0">
+    <w:nsid w:val="17F70580"/>
+    <w:multiLevelType w:val="multilevel"/>
+    <w:tmpl w:val="6B96F17E"/>
+    <w:lvl w:ilvl="0">
+      <w:start w:val="1"/>
+      <w:numFmt w:val="bullet"/>
+      <w:lvlText w:val=""/>
+      <w:lvlJc w:val="left"/>
+      <w:pPr>
+        <w:tabs>
+          <w:tab w:val="num" w:pos="720"/>
+        </w:tabs>
+        <w:ind w:left="720" w:hanging="360"/>
+      </w:pPr>
+      <w:rPr>
+        <w:rFonts w:ascii="Symbol" w:hAnsi="Symbol" w:hint="default"/>
+        <w:sz w:val="20"/>
+      </w:rPr>
+    </w:lvl>
+    <w:lvl w:ilvl="1">
+      <w:start w:val="1"/>
+      <w:numFmt w:val="bullet"/>
+      <w:lvlText w:val="o"/>
+      <w:lvlJc w:val="left"/>
+      <w:pPr>
+        <w:tabs>
+          <w:tab w:val="num" w:pos="1440"/>
+        </w:tabs>
+        <w:ind w:left="1440" w:hanging="360"/>
+      </w:pPr>
+      <w:rPr>
+        <w:rFonts w:ascii="Courier New" w:hAnsi="Courier New" w:hint="default"/>
+        <w:sz w:val="20"/>
+      </w:rPr>
+    </w:lvl>
+    <w:lvl w:ilvl="2" w:tentative="1">
+      <w:start w:val="1"/>
+      <w:numFmt w:val="bullet"/>
+      <w:lvlText w:val=""/>
+      <w:lvlJc w:val="left"/>
+      <w:pPr>
+        <w:tabs>
+          <w:tab w:val="num" w:pos="2160"/>
+        </w:tabs>
+        <w:ind w:left="2160" w:hanging="360"/>
+      </w:pPr>
+      <w:rPr>
+        <w:rFonts w:ascii="Symbol" w:hAnsi="Symbol" w:hint="default"/>
+        <w:sz w:val="20"/>
+      </w:rPr>
+    </w:lvl>
+    <w:lvl w:ilvl="3" w:tentative="1">
+      <w:start w:val="1"/>
+      <w:numFmt w:val="bullet"/>
+      <w:lvlText w:val=""/>
+      <w:lvlJc w:val="left"/>
+      <w:pPr>
+        <w:tabs>
+          <w:tab w:val="num" w:pos="2880"/>
+        </w:tabs>
+        <w:ind w:left="2880" w:hanging="360"/>
+      </w:pPr>
+      <w:rPr>
+        <w:rFonts w:ascii="Symbol" w:hAnsi="Symbol" w:hint="default"/>
+        <w:sz w:val="20"/>
+      </w:rPr>
+    </w:lvl>
+    <w:lvl w:ilvl="4" w:tentative="1">
+      <w:start w:val="1"/>
+      <w:numFmt w:val="bullet"/>
+      <w:lvlText w:val=""/>
+      <w:lvlJc w:val="left"/>
+      <w:pPr>
+        <w:tabs>
+          <w:tab w:val="num" w:pos="3600"/>
+        </w:tabs>
+        <w:ind w:left="3600" w:hanging="360"/>
+      </w:pPr>
+      <w:rPr>
+        <w:rFonts w:ascii="Symbol" w:hAnsi="Symbol" w:hint="default"/>
+        <w:sz w:val="20"/>
+      </w:rPr>
+    </w:lvl>
+    <w:lvl w:ilvl="5" w:tentative="1">
+      <w:start w:val="1"/>
+      <w:numFmt w:val="bullet"/>
+      <w:lvlText w:val=""/>
+      <w:lvlJc w:val="left"/>
+      <w:pPr>
+        <w:tabs>
+          <w:tab w:val="num" w:pos="4320"/>
+        </w:tabs>
+        <w:ind w:left="4320" w:hanging="360"/>
+      </w:pPr>
+      <w:rPr>
+        <w:rFonts w:ascii="Symbol" w:hAnsi="Symbol" w:hint="default"/>
+        <w:sz w:val="20"/>
+      </w:rPr>
+    </w:lvl>
+    <w:lvl w:ilvl="6" w:tentative="1">
+      <w:start w:val="1"/>
+      <w:numFmt w:val="bullet"/>
+      <w:lvlText w:val=""/>
+      <w:lvlJc w:val="left"/>
+      <w:pPr>
+        <w:tabs>
+          <w:tab w:val="num" w:pos="5040"/>
+        </w:tabs>
+        <w:ind w:left="5040" w:hanging="360"/>
+      </w:pPr>
+      <w:rPr>
+        <w:rFonts w:ascii="Symbol" w:hAnsi="Symbol" w:hint="default"/>
+        <w:sz w:val="20"/>
+      </w:rPr>
+    </w:lvl>
+    <w:lvl w:ilvl="7" w:tentative="1">
+      <w:start w:val="1"/>
+      <w:numFmt w:val="bullet"/>
+      <w:lvlText w:val=""/>
+      <w:lvlJc w:val="left"/>
+      <w:pPr>
+        <w:tabs>
+          <w:tab w:val="num" w:pos="5760"/>
+        </w:tabs>
+        <w:ind w:left="5760" w:hanging="360"/>
+      </w:pPr>
+      <w:rPr>
+        <w:rFonts w:ascii="Symbol" w:hAnsi="Symbol" w:hint="default"/>
+        <w:sz w:val="20"/>
+      </w:rPr>
+    </w:lvl>
+    <w:lvl w:ilvl="8" w:tentative="1">
+      <w:start w:val="1"/>
+      <w:numFmt w:val="bullet"/>
+      <w:lvlText w:val=""/>
+      <w:lvlJc w:val="left"/>
+      <w:pPr>
+        <w:tabs>
+          <w:tab w:val="num" w:pos="6480"/>
+        </w:tabs>
+        <w:ind w:left="6480" w:hanging="360"/>
+      </w:pPr>
+      <w:rPr>
+        <w:rFonts w:ascii="Symbol" w:hAnsi="Symbol" w:hint="default"/>
+        <w:sz w:val="20"/>
+      </w:rPr>
+    </w:lvl>
+  </w:abstractNum>
+  <w:abstractNum w:abstractNumId="6" w15:restartNumberingAfterBreak="0">
+    <w:nsid w:val="19B311DE"/>
+    <w:multiLevelType w:val="multilevel"/>
+    <w:tmpl w:val="676C25D4"/>
+    <w:lvl w:ilvl="0">
+      <w:start w:val="1"/>
+      <w:numFmt w:val="bullet"/>
+      <w:lvlText w:val=""/>
+      <w:lvlJc w:val="left"/>
+      <w:pPr>
+        <w:tabs>
+          <w:tab w:val="num" w:pos="720"/>
+        </w:tabs>
+        <w:ind w:left="720" w:hanging="360"/>
+      </w:pPr>
+      <w:rPr>
+        <w:rFonts w:ascii="Symbol" w:hAnsi="Symbol" w:hint="default"/>
+        <w:sz w:val="20"/>
+      </w:rPr>
+    </w:lvl>
+    <w:lvl w:ilvl="1" w:tentative="1">
+      <w:start w:val="1"/>
+      <w:numFmt w:val="bullet"/>
+      <w:lvlText w:val=""/>
+      <w:lvlJc w:val="left"/>
+      <w:pPr>
+        <w:tabs>
+          <w:tab w:val="num" w:pos="1440"/>
+        </w:tabs>
+        <w:ind w:left="1440" w:hanging="360"/>
+      </w:pPr>
+      <w:rPr>
+        <w:rFonts w:ascii="Symbol" w:hAnsi="Symbol" w:hint="default"/>
+        <w:sz w:val="20"/>
+      </w:rPr>
+    </w:lvl>
+    <w:lvl w:ilvl="2" w:tentative="1">
+      <w:start w:val="1"/>
+      <w:numFmt w:val="bullet"/>
+      <w:lvlText w:val=""/>
+      <w:lvlJc w:val="left"/>
+      <w:pPr>
+        <w:tabs>
+          <w:tab w:val="num" w:pos="2160"/>
+        </w:tabs>
+        <w:ind w:left="2160" w:hanging="360"/>
+      </w:pPr>
+      <w:rPr>
+        <w:rFonts w:ascii="Symbol" w:hAnsi="Symbol" w:hint="default"/>
+        <w:sz w:val="20"/>
+      </w:rPr>
+    </w:lvl>
+    <w:lvl w:ilvl="3" w:tentative="1">
+      <w:start w:val="1"/>
+      <w:numFmt w:val="bullet"/>
+      <w:lvlText w:val=""/>
+      <w:lvlJc w:val="left"/>
+      <w:pPr>
+        <w:tabs>
+          <w:tab w:val="num" w:pos="2880"/>
+        </w:tabs>
+        <w:ind w:left="2880" w:hanging="360"/>
+      </w:pPr>
+      <w:rPr>
+        <w:rFonts w:ascii="Symbol" w:hAnsi="Symbol" w:hint="default"/>
+        <w:sz w:val="20"/>
+      </w:rPr>
+    </w:lvl>
+    <w:lvl w:ilvl="4" w:tentative="1">
+      <w:start w:val="1"/>
+      <w:numFmt w:val="bullet"/>
+      <w:lvlText w:val=""/>
+      <w:lvlJc w:val="left"/>
+      <w:pPr>
+        <w:tabs>
+          <w:tab w:val="num" w:pos="3600"/>
+        </w:tabs>
+        <w:ind w:left="3600" w:hanging="360"/>
+      </w:pPr>
+      <w:rPr>
+        <w:rFonts w:ascii="Symbol" w:hAnsi="Symbol" w:hint="default"/>
+        <w:sz w:val="20"/>
+      </w:rPr>
+    </w:lvl>
+    <w:lvl w:ilvl="5" w:tentative="1">
+      <w:start w:val="1"/>
+      <w:numFmt w:val="bullet"/>
+      <w:lvlText w:val=""/>
+      <w:lvlJc w:val="left"/>
+      <w:pPr>
+        <w:tabs>
+          <w:tab w:val="num" w:pos="4320"/>
+        </w:tabs>
+        <w:ind w:left="4320" w:hanging="360"/>
+      </w:pPr>
+      <w:rPr>
+        <w:rFonts w:ascii="Symbol" w:hAnsi="Symbol" w:hint="default"/>
+        <w:sz w:val="20"/>
+      </w:rPr>
+    </w:lvl>
+    <w:lvl w:ilvl="6" w:tentative="1">
+      <w:start w:val="1"/>
+      <w:numFmt w:val="bullet"/>
+      <w:lvlText w:val=""/>
+      <w:lvlJc w:val="left"/>
+      <w:pPr>
+        <w:tabs>
+          <w:tab w:val="num" w:pos="5040"/>
+        </w:tabs>
+        <w:ind w:left="5040" w:hanging="360"/>
+      </w:pPr>
+      <w:rPr>
+        <w:rFonts w:ascii="Symbol" w:hAnsi="Symbol" w:hint="default"/>
+        <w:sz w:val="20"/>
+      </w:rPr>
+    </w:lvl>
+    <w:lvl w:ilvl="7" w:tentative="1">
+      <w:start w:val="1"/>
+      <w:numFmt w:val="bullet"/>
+      <w:lvlText w:val=""/>
+      <w:lvlJc w:val="left"/>
+      <w:pPr>
+        <w:tabs>
+          <w:tab w:val="num" w:pos="5760"/>
+        </w:tabs>
+        <w:ind w:left="5760" w:hanging="360"/>
+      </w:pPr>
+      <w:rPr>
+        <w:rFonts w:ascii="Symbol" w:hAnsi="Symbol" w:hint="default"/>
+        <w:sz w:val="20"/>
+      </w:rPr>
+    </w:lvl>
+    <w:lvl w:ilvl="8" w:tentative="1">
+      <w:start w:val="1"/>
+      <w:numFmt w:val="bullet"/>
+      <w:lvlText w:val=""/>
+      <w:lvlJc w:val="left"/>
+      <w:pPr>
+        <w:tabs>
+          <w:tab w:val="num" w:pos="6480"/>
+        </w:tabs>
+        <w:ind w:left="6480" w:hanging="360"/>
+      </w:pPr>
+      <w:rPr>
+        <w:rFonts w:ascii="Symbol" w:hAnsi="Symbol" w:hint="default"/>
+        <w:sz w:val="20"/>
+      </w:rPr>
+    </w:lvl>
+  </w:abstractNum>
+  <w:abstractNum w:abstractNumId="7" w15:restartNumberingAfterBreak="0">
+    <w:nsid w:val="202E4473"/>
+    <w:multiLevelType w:val="multilevel"/>
+    <w:tmpl w:val="8B604B1E"/>
+    <w:lvl w:ilvl="0">
+      <w:start w:val="1"/>
+      <w:numFmt w:val="bullet"/>
+      <w:lvlText w:val=""/>
+      <w:lvlJc w:val="left"/>
+      <w:pPr>
+        <w:tabs>
+          <w:tab w:val="num" w:pos="720"/>
+        </w:tabs>
+        <w:ind w:left="720" w:hanging="360"/>
+      </w:pPr>
+      <w:rPr>
+        <w:rFonts w:ascii="Symbol" w:hAnsi="Symbol" w:hint="default"/>
+        <w:sz w:val="20"/>
+      </w:rPr>
+    </w:lvl>
+    <w:lvl w:ilvl="1" w:tentative="1">
+      <w:start w:val="1"/>
+      <w:numFmt w:val="bullet"/>
+      <w:lvlText w:val=""/>
+      <w:lvlJc w:val="left"/>
+      <w:pPr>
+        <w:tabs>
+          <w:tab w:val="num" w:pos="1440"/>
+        </w:tabs>
+        <w:ind w:left="1440" w:hanging="360"/>
+      </w:pPr>
+      <w:rPr>
+        <w:rFonts w:ascii="Symbol" w:hAnsi="Symbol" w:hint="default"/>
+        <w:sz w:val="20"/>
+      </w:rPr>
+    </w:lvl>
+    <w:lvl w:ilvl="2" w:tentative="1">
+      <w:start w:val="1"/>
+      <w:numFmt w:val="bullet"/>
+      <w:lvlText w:val=""/>
+      <w:lvlJc w:val="left"/>
+      <w:pPr>
+        <w:tabs>
+          <w:tab w:val="num" w:pos="2160"/>
+        </w:tabs>
+        <w:ind w:left="2160" w:hanging="360"/>
+      </w:pPr>
+      <w:rPr>
+        <w:rFonts w:ascii="Symbol" w:hAnsi="Symbol" w:hint="default"/>
+        <w:sz w:val="20"/>
+      </w:rPr>
+    </w:lvl>
+    <w:lvl w:ilvl="3" w:tentative="1">
+      <w:start w:val="1"/>
+      <w:numFmt w:val="bullet"/>
+      <w:lvlText w:val=""/>
+      <w:lvlJc w:val="left"/>
+      <w:pPr>
+        <w:tabs>
+          <w:tab w:val="num" w:pos="2880"/>
+        </w:tabs>
+        <w:ind w:left="2880" w:hanging="360"/>
+      </w:pPr>
+      <w:rPr>
+        <w:rFonts w:ascii="Symbol" w:hAnsi="Symbol" w:hint="default"/>
+        <w:sz w:val="20"/>
+      </w:rPr>
+    </w:lvl>
+    <w:lvl w:ilvl="4" w:tentative="1">
+      <w:start w:val="1"/>
+      <w:numFmt w:val="bullet"/>
+      <w:lvlText w:val=""/>
+      <w:lvlJc w:val="left"/>
+      <w:pPr>
+        <w:tabs>
+          <w:tab w:val="num" w:pos="3600"/>
+        </w:tabs>
+        <w:ind w:left="3600" w:hanging="360"/>
+      </w:pPr>
+      <w:rPr>
+        <w:rFonts w:ascii="Symbol" w:hAnsi="Symbol" w:hint="default"/>
+        <w:sz w:val="20"/>
+      </w:rPr>
+    </w:lvl>
+    <w:lvl w:ilvl="5" w:tentative="1">
+      <w:start w:val="1"/>
+      <w:numFmt w:val="bullet"/>
+      <w:lvlText w:val=""/>
+      <w:lvlJc w:val="left"/>
+      <w:pPr>
+        <w:tabs>
+          <w:tab w:val="num" w:pos="4320"/>
+        </w:tabs>
+        <w:ind w:left="4320" w:hanging="360"/>
+      </w:pPr>
+      <w:rPr>
+        <w:rFonts w:ascii="Symbol" w:hAnsi="Symbol" w:hint="default"/>
+        <w:sz w:val="20"/>
+      </w:rPr>
+    </w:lvl>
+    <w:lvl w:ilvl="6" w:tentative="1">
+      <w:start w:val="1"/>
+      <w:numFmt w:val="bullet"/>
+      <w:lvlText w:val=""/>
+      <w:lvlJc w:val="left"/>
+      <w:pPr>
+        <w:tabs>
+          <w:tab w:val="num" w:pos="5040"/>
+        </w:tabs>
+        <w:ind w:left="5040" w:hanging="360"/>
+      </w:pPr>
+      <w:rPr>
+        <w:rFonts w:ascii="Symbol" w:hAnsi="Symbol" w:hint="default"/>
+        <w:sz w:val="20"/>
+      </w:rPr>
+    </w:lvl>
+    <w:lvl w:ilvl="7" w:tentative="1">
+      <w:start w:val="1"/>
+      <w:numFmt w:val="bullet"/>
+      <w:lvlText w:val=""/>
+      <w:lvlJc w:val="left"/>
+      <w:pPr>
+        <w:tabs>
+          <w:tab w:val="num" w:pos="5760"/>
+        </w:tabs>
+        <w:ind w:left="5760" w:hanging="360"/>
+      </w:pPr>
+      <w:rPr>
+        <w:rFonts w:ascii="Symbol" w:hAnsi="Symbol" w:hint="default"/>
+        <w:sz w:val="20"/>
+      </w:rPr>
+    </w:lvl>
+    <w:lvl w:ilvl="8" w:tentative="1">
+      <w:start w:val="1"/>
+      <w:numFmt w:val="bullet"/>
+      <w:lvlText w:val=""/>
+      <w:lvlJc w:val="left"/>
+      <w:pPr>
+        <w:tabs>
+          <w:tab w:val="num" w:pos="6480"/>
+        </w:tabs>
+        <w:ind w:left="6480" w:hanging="360"/>
+      </w:pPr>
+      <w:rPr>
+        <w:rFonts w:ascii="Symbol" w:hAnsi="Symbol" w:hint="default"/>
+        <w:sz w:val="20"/>
+      </w:rPr>
+    </w:lvl>
+  </w:abstractNum>
+  <w:abstractNum w:abstractNumId="8" w15:restartNumberingAfterBreak="0">
+    <w:nsid w:val="21E4543E"/>
+    <w:multiLevelType w:val="multilevel"/>
+    <w:tmpl w:val="4D50578C"/>
+    <w:lvl w:ilvl="0">
+      <w:start w:val="1"/>
+      <w:numFmt w:val="bullet"/>
+      <w:lvlText w:val=""/>
+      <w:lvlJc w:val="left"/>
+      <w:pPr>
+        <w:tabs>
+          <w:tab w:val="num" w:pos="720"/>
+        </w:tabs>
+        <w:ind w:left="720" w:hanging="360"/>
+      </w:pPr>
+      <w:rPr>
+        <w:rFonts w:ascii="Symbol" w:hAnsi="Symbol" w:hint="default"/>
+        <w:sz w:val="20"/>
+      </w:rPr>
+    </w:lvl>
+    <w:lvl w:ilvl="1">
+      <w:start w:val="1"/>
+      <w:numFmt w:val="bullet"/>
+      <w:lvlText w:val="o"/>
+      <w:lvlJc w:val="left"/>
+      <w:pPr>
+        <w:tabs>
+          <w:tab w:val="num" w:pos="1440"/>
+        </w:tabs>
+        <w:ind w:left="1440" w:hanging="360"/>
+      </w:pPr>
+      <w:rPr>
+        <w:rFonts w:ascii="Courier New" w:hAnsi="Courier New" w:hint="default"/>
+        <w:sz w:val="20"/>
+      </w:rPr>
+    </w:lvl>
+    <w:lvl w:ilvl="2" w:tentative="1">
+      <w:start w:val="1"/>
+      <w:numFmt w:val="bullet"/>
+      <w:lvlText w:val=""/>
+      <w:lvlJc w:val="left"/>
+      <w:pPr>
+        <w:tabs>
+          <w:tab w:val="num" w:pos="2160"/>
+        </w:tabs>
+        <w:ind w:left="2160" w:hanging="360"/>
+      </w:pPr>
+      <w:rPr>
+        <w:rFonts w:ascii="Symbol" w:hAnsi="Symbol" w:hint="default"/>
+        <w:sz w:val="20"/>
+      </w:rPr>
+    </w:lvl>
+    <w:lvl w:ilvl="3" w:tentative="1">
+      <w:start w:val="1"/>
+      <w:numFmt w:val="bullet"/>
+      <w:lvlText w:val=""/>
+      <w:lvlJc w:val="left"/>
+      <w:pPr>
+        <w:tabs>
+          <w:tab w:val="num" w:pos="2880"/>
+        </w:tabs>
+        <w:ind w:left="2880" w:hanging="360"/>
+      </w:pPr>
+      <w:rPr>
+        <w:rFonts w:ascii="Symbol" w:hAnsi="Symbol" w:hint="default"/>
+        <w:sz w:val="20"/>
+      </w:rPr>
+    </w:lvl>
+    <w:lvl w:ilvl="4" w:tentative="1">
+      <w:start w:val="1"/>
+      <w:numFmt w:val="bullet"/>
+      <w:lvlText w:val=""/>
+      <w:lvlJc w:val="left"/>
+      <w:pPr>
+        <w:tabs>
+          <w:tab w:val="num" w:pos="3600"/>
+        </w:tabs>
+        <w:ind w:left="3600" w:hanging="360"/>
+      </w:pPr>
+      <w:rPr>
+        <w:rFonts w:ascii="Symbol" w:hAnsi="Symbol" w:hint="default"/>
+        <w:sz w:val="20"/>
+      </w:rPr>
+    </w:lvl>
+    <w:lvl w:ilvl="5" w:tentative="1">
+      <w:start w:val="1"/>
+      <w:numFmt w:val="bullet"/>
+      <w:lvlText w:val=""/>
+      <w:lvlJc w:val="left"/>
+      <w:pPr>
+        <w:tabs>
+          <w:tab w:val="num" w:pos="4320"/>
+        </w:tabs>
+        <w:ind w:left="4320" w:hanging="360"/>
+      </w:pPr>
+      <w:rPr>
+        <w:rFonts w:ascii="Symbol" w:hAnsi="Symbol" w:hint="default"/>
+        <w:sz w:val="20"/>
+      </w:rPr>
+    </w:lvl>
+    <w:lvl w:ilvl="6" w:tentative="1">
+      <w:start w:val="1"/>
+      <w:numFmt w:val="bullet"/>
+      <w:lvlText w:val=""/>
+      <w:lvlJc w:val="left"/>
+      <w:pPr>
+        <w:tabs>
+          <w:tab w:val="num" w:pos="5040"/>
+        </w:tabs>
+        <w:ind w:left="5040" w:hanging="360"/>
+      </w:pPr>
+      <w:rPr>
+        <w:rFonts w:ascii="Symbol" w:hAnsi="Symbol" w:hint="default"/>
+        <w:sz w:val="20"/>
+      </w:rPr>
+    </w:lvl>
+    <w:lvl w:ilvl="7" w:tentative="1">
+      <w:start w:val="1"/>
+      <w:numFmt w:val="bullet"/>
+      <w:lvlText w:val=""/>
+      <w:lvlJc w:val="left"/>
+      <w:pPr>
+        <w:tabs>
+          <w:tab w:val="num" w:pos="5760"/>
+        </w:tabs>
+        <w:ind w:left="5760" w:hanging="360"/>
+      </w:pPr>
+      <w:rPr>
+        <w:rFonts w:ascii="Symbol" w:hAnsi="Symbol" w:hint="default"/>
+        <w:sz w:val="20"/>
+      </w:rPr>
+    </w:lvl>
+    <w:lvl w:ilvl="8" w:tentative="1">
+      <w:start w:val="1"/>
+      <w:numFmt w:val="bullet"/>
+      <w:lvlText w:val=""/>
+      <w:lvlJc w:val="left"/>
+      <w:pPr>
+        <w:tabs>
+          <w:tab w:val="num" w:pos="6480"/>
+        </w:tabs>
+        <w:ind w:left="6480" w:hanging="360"/>
+      </w:pPr>
+      <w:rPr>
+        <w:rFonts w:ascii="Symbol" w:hAnsi="Symbol" w:hint="default"/>
+        <w:sz w:val="20"/>
+      </w:rPr>
+    </w:lvl>
+  </w:abstractNum>
+  <w:abstractNum w:abstractNumId="9" w15:restartNumberingAfterBreak="0">
+    <w:nsid w:val="32DB40B7"/>
+    <w:multiLevelType w:val="multilevel"/>
+    <w:tmpl w:val="C4F6A908"/>
+    <w:lvl w:ilvl="0">
+      <w:start w:val="1"/>
+      <w:numFmt w:val="bullet"/>
+      <w:lvlText w:val=""/>
+      <w:lvlJc w:val="left"/>
+      <w:pPr>
+        <w:tabs>
+          <w:tab w:val="num" w:pos="720"/>
+        </w:tabs>
+        <w:ind w:left="720" w:hanging="360"/>
+      </w:pPr>
+      <w:rPr>
+        <w:rFonts w:ascii="Symbol" w:hAnsi="Symbol" w:hint="default"/>
+        <w:sz w:val="20"/>
+      </w:rPr>
+    </w:lvl>
+    <w:lvl w:ilvl="1" w:tentative="1">
+      <w:start w:val="1"/>
+      <w:numFmt w:val="bullet"/>
+      <w:lvlText w:val=""/>
+      <w:lvlJc w:val="left"/>
+      <w:pPr>
+        <w:tabs>
+          <w:tab w:val="num" w:pos="1440"/>
+        </w:tabs>
+        <w:ind w:left="1440" w:hanging="360"/>
+      </w:pPr>
+      <w:rPr>
+        <w:rFonts w:ascii="Symbol" w:hAnsi="Symbol" w:hint="default"/>
+        <w:sz w:val="20"/>
+      </w:rPr>
+    </w:lvl>
+    <w:lvl w:ilvl="2" w:tentative="1">
+      <w:start w:val="1"/>
+      <w:numFmt w:val="bullet"/>
+      <w:lvlText w:val=""/>
+      <w:lvlJc w:val="left"/>
+      <w:pPr>
+        <w:tabs>
+          <w:tab w:val="num" w:pos="2160"/>
+        </w:tabs>
+        <w:ind w:left="2160" w:hanging="360"/>
+      </w:pPr>
+      <w:rPr>
+        <w:rFonts w:ascii="Symbol" w:hAnsi="Symbol" w:hint="default"/>
+        <w:sz w:val="20"/>
+      </w:rPr>
+    </w:lvl>
+    <w:lvl w:ilvl="3" w:tentative="1">
+      <w:start w:val="1"/>
+      <w:numFmt w:val="bullet"/>
+      <w:lvlText w:val=""/>
+      <w:lvlJc w:val="left"/>
+      <w:pPr>
+        <w:tabs>
+          <w:tab w:val="num" w:pos="2880"/>
+        </w:tabs>
+        <w:ind w:left="2880" w:hanging="360"/>
+      </w:pPr>
+      <w:rPr>
+        <w:rFonts w:ascii="Symbol" w:hAnsi="Symbol" w:hint="default"/>
+        <w:sz w:val="20"/>
+      </w:rPr>
+    </w:lvl>
+    <w:lvl w:ilvl="4" w:tentative="1">
+      <w:start w:val="1"/>
+      <w:numFmt w:val="bullet"/>
+      <w:lvlText w:val=""/>
+      <w:lvlJc w:val="left"/>
+      <w:pPr>
+        <w:tabs>
+          <w:tab w:val="num" w:pos="3600"/>
+        </w:tabs>
+        <w:ind w:left="3600" w:hanging="360"/>
+      </w:pPr>
+      <w:rPr>
+        <w:rFonts w:ascii="Symbol" w:hAnsi="Symbol" w:hint="default"/>
+        <w:sz w:val="20"/>
+      </w:rPr>
+    </w:lvl>
+    <w:lvl w:ilvl="5" w:tentative="1">
+      <w:start w:val="1"/>
+      <w:numFmt w:val="bullet"/>
+      <w:lvlText w:val=""/>
+      <w:lvlJc w:val="left"/>
+      <w:pPr>
+        <w:tabs>
+          <w:tab w:val="num" w:pos="4320"/>
+        </w:tabs>
+        <w:ind w:left="4320" w:hanging="360"/>
+      </w:pPr>
+      <w:rPr>
+        <w:rFonts w:ascii="Symbol" w:hAnsi="Symbol" w:hint="default"/>
+        <w:sz w:val="20"/>
+      </w:rPr>
+    </w:lvl>
+    <w:lvl w:ilvl="6" w:tentative="1">
+      <w:start w:val="1"/>
+      <w:numFmt w:val="bullet"/>
+      <w:lvlText w:val=""/>
+      <w:lvlJc w:val="left"/>
+      <w:pPr>
+        <w:tabs>
+          <w:tab w:val="num" w:pos="5040"/>
+        </w:tabs>
+        <w:ind w:left="5040" w:hanging="360"/>
+      </w:pPr>
+      <w:rPr>
+        <w:rFonts w:ascii="Symbol" w:hAnsi="Symbol" w:hint="default"/>
+        <w:sz w:val="20"/>
+      </w:rPr>
+    </w:lvl>
+    <w:lvl w:ilvl="7" w:tentative="1">
+      <w:start w:val="1"/>
+      <w:numFmt w:val="bullet"/>
+      <w:lvlText w:val=""/>
+      <w:lvlJc w:val="left"/>
+      <w:pPr>
+        <w:tabs>
+          <w:tab w:val="num" w:pos="5760"/>
+        </w:tabs>
+        <w:ind w:left="5760" w:hanging="360"/>
+      </w:pPr>
+      <w:rPr>
+        <w:rFonts w:ascii="Symbol" w:hAnsi="Symbol" w:hint="default"/>
+        <w:sz w:val="20"/>
+      </w:rPr>
+    </w:lvl>
+    <w:lvl w:ilvl="8" w:tentative="1">
+      <w:start w:val="1"/>
+      <w:numFmt w:val="bullet"/>
+      <w:lvlText w:val=""/>
+      <w:lvlJc w:val="left"/>
+      <w:pPr>
+        <w:tabs>
+          <w:tab w:val="num" w:pos="6480"/>
+        </w:tabs>
+        <w:ind w:left="6480" w:hanging="360"/>
+      </w:pPr>
+      <w:rPr>
+        <w:rFonts w:ascii="Symbol" w:hAnsi="Symbol" w:hint="default"/>
+        <w:sz w:val="20"/>
+      </w:rPr>
+    </w:lvl>
+  </w:abstractNum>
+  <w:abstractNum w:abstractNumId="10" w15:restartNumberingAfterBreak="0">
     <w:nsid w:val="349E4B24"/>
     <w:multiLevelType w:val="multilevel"/>
     <w:tmpl w:val="B3FC4476"/>
@@ -3814,7 +5635,156 @@
       </w:rPr>
     </w:lvl>
   </w:abstractNum>
-  <w:abstractNum w:abstractNumId="3" w15:restartNumberingAfterBreak="0">
+  <w:abstractNum w:abstractNumId="11" w15:restartNumberingAfterBreak="0">
+    <w:nsid w:val="3CBF3AFE"/>
+    <w:multiLevelType w:val="multilevel"/>
+    <w:tmpl w:val="CE984AE0"/>
+    <w:lvl w:ilvl="0">
+      <w:start w:val="1"/>
+      <w:numFmt w:val="bullet"/>
+      <w:lvlText w:val=""/>
+      <w:lvlJc w:val="left"/>
+      <w:pPr>
+        <w:tabs>
+          <w:tab w:val="num" w:pos="720"/>
+        </w:tabs>
+        <w:ind w:left="720" w:hanging="360"/>
+      </w:pPr>
+      <w:rPr>
+        <w:rFonts w:ascii="Symbol" w:hAnsi="Symbol" w:hint="default"/>
+        <w:sz w:val="20"/>
+      </w:rPr>
+    </w:lvl>
+    <w:lvl w:ilvl="1">
+      <w:start w:val="1"/>
+      <w:numFmt w:val="bullet"/>
+      <w:lvlText w:val="o"/>
+      <w:lvlJc w:val="left"/>
+      <w:pPr>
+        <w:tabs>
+          <w:tab w:val="num" w:pos="1440"/>
+        </w:tabs>
+        <w:ind w:left="1440" w:hanging="360"/>
+      </w:pPr>
+      <w:rPr>
+        <w:rFonts w:ascii="Courier New" w:hAnsi="Courier New" w:hint="default"/>
+        <w:sz w:val="20"/>
+      </w:rPr>
+    </w:lvl>
+    <w:lvl w:ilvl="2" w:tentative="1">
+      <w:start w:val="1"/>
+      <w:numFmt w:val="bullet"/>
+      <w:lvlText w:val=""/>
+      <w:lvlJc w:val="left"/>
+      <w:pPr>
+        <w:tabs>
+          <w:tab w:val="num" w:pos="2160"/>
+        </w:tabs>
+        <w:ind w:left="2160" w:hanging="360"/>
+      </w:pPr>
+      <w:rPr>
+        <w:rFonts w:ascii="Symbol" w:hAnsi="Symbol" w:hint="default"/>
+        <w:sz w:val="20"/>
+      </w:rPr>
+    </w:lvl>
+    <w:lvl w:ilvl="3" w:tentative="1">
+      <w:start w:val="1"/>
+      <w:numFmt w:val="bullet"/>
+      <w:lvlText w:val=""/>
+      <w:lvlJc w:val="left"/>
+      <w:pPr>
+        <w:tabs>
+          <w:tab w:val="num" w:pos="2880"/>
+        </w:tabs>
+        <w:ind w:left="2880" w:hanging="360"/>
+      </w:pPr>
+      <w:rPr>
+        <w:rFonts w:ascii="Symbol" w:hAnsi="Symbol" w:hint="default"/>
+        <w:sz w:val="20"/>
+      </w:rPr>
+    </w:lvl>
+    <w:lvl w:ilvl="4" w:tentative="1">
+      <w:start w:val="1"/>
+      <w:numFmt w:val="bullet"/>
+      <w:lvlText w:val=""/>
+      <w:lvlJc w:val="left"/>
+      <w:pPr>
+        <w:tabs>
+          <w:tab w:val="num" w:pos="3600"/>
+        </w:tabs>
+        <w:ind w:left="3600" w:hanging="360"/>
+      </w:pPr>
+      <w:rPr>
+        <w:rFonts w:ascii="Symbol" w:hAnsi="Symbol" w:hint="default"/>
+        <w:sz w:val="20"/>
+      </w:rPr>
+    </w:lvl>
+    <w:lvl w:ilvl="5" w:tentative="1">
+      <w:start w:val="1"/>
+      <w:numFmt w:val="bullet"/>
+      <w:lvlText w:val=""/>
+      <w:lvlJc w:val="left"/>
+      <w:pPr>
+        <w:tabs>
+          <w:tab w:val="num" w:pos="4320"/>
+        </w:tabs>
+        <w:ind w:left="4320" w:hanging="360"/>
+      </w:pPr>
+      <w:rPr>
+        <w:rFonts w:ascii="Symbol" w:hAnsi="Symbol" w:hint="default"/>
+        <w:sz w:val="20"/>
+      </w:rPr>
+    </w:lvl>
+    <w:lvl w:ilvl="6" w:tentative="1">
+      <w:start w:val="1"/>
+      <w:numFmt w:val="bullet"/>
+      <w:lvlText w:val=""/>
+      <w:lvlJc w:val="left"/>
+      <w:pPr>
+        <w:tabs>
+          <w:tab w:val="num" w:pos="5040"/>
+        </w:tabs>
+        <w:ind w:left="5040" w:hanging="360"/>
+      </w:pPr>
+      <w:rPr>
+        <w:rFonts w:ascii="Symbol" w:hAnsi="Symbol" w:hint="default"/>
+        <w:sz w:val="20"/>
+      </w:rPr>
+    </w:lvl>
+    <w:lvl w:ilvl="7" w:tentative="1">
+      <w:start w:val="1"/>
+      <w:numFmt w:val="bullet"/>
+      <w:lvlText w:val=""/>
+      <w:lvlJc w:val="left"/>
+      <w:pPr>
+        <w:tabs>
+          <w:tab w:val="num" w:pos="5760"/>
+        </w:tabs>
+        <w:ind w:left="5760" w:hanging="360"/>
+      </w:pPr>
+      <w:rPr>
+        <w:rFonts w:ascii="Symbol" w:hAnsi="Symbol" w:hint="default"/>
+        <w:sz w:val="20"/>
+      </w:rPr>
+    </w:lvl>
+    <w:lvl w:ilvl="8" w:tentative="1">
+      <w:start w:val="1"/>
+      <w:numFmt w:val="bullet"/>
+      <w:lvlText w:val=""/>
+      <w:lvlJc w:val="left"/>
+      <w:pPr>
+        <w:tabs>
+          <w:tab w:val="num" w:pos="6480"/>
+        </w:tabs>
+        <w:ind w:left="6480" w:hanging="360"/>
+      </w:pPr>
+      <w:rPr>
+        <w:rFonts w:ascii="Symbol" w:hAnsi="Symbol" w:hint="default"/>
+        <w:sz w:val="20"/>
+      </w:rPr>
+    </w:lvl>
+  </w:abstractNum>
+  <w:abstractNum w:abstractNumId="12" w15:restartNumberingAfterBreak="0">
     <w:nsid w:val="42836F6F"/>
     <w:multiLevelType w:val="multilevel"/>
     <w:tmpl w:val="86084CA2"/>
@@ -3963,7 +5933,7 @@
       </w:rPr>
     </w:lvl>
   </w:abstractNum>
-  <w:abstractNum w:abstractNumId="4" w15:restartNumberingAfterBreak="0">
+  <w:abstractNum w:abstractNumId="13" w15:restartNumberingAfterBreak="0">
     <w:nsid w:val="432658CD"/>
     <w:multiLevelType w:val="multilevel"/>
     <w:tmpl w:val="CF081F6A"/>
@@ -4112,20 +6082,1111 @@
       </w:rPr>
     </w:lvl>
   </w:abstractNum>
+  <w:abstractNum w:abstractNumId="14" w15:restartNumberingAfterBreak="0">
+    <w:nsid w:val="438057D5"/>
+    <w:multiLevelType w:val="multilevel"/>
+    <w:tmpl w:val="B628B140"/>
+    <w:lvl w:ilvl="0">
+      <w:start w:val="1"/>
+      <w:numFmt w:val="bullet"/>
+      <w:lvlText w:val=""/>
+      <w:lvlJc w:val="left"/>
+      <w:pPr>
+        <w:tabs>
+          <w:tab w:val="num" w:pos="720"/>
+        </w:tabs>
+        <w:ind w:left="720" w:hanging="360"/>
+      </w:pPr>
+      <w:rPr>
+        <w:rFonts w:ascii="Symbol" w:hAnsi="Symbol" w:hint="default"/>
+        <w:sz w:val="20"/>
+      </w:rPr>
+    </w:lvl>
+    <w:lvl w:ilvl="1">
+      <w:start w:val="1"/>
+      <w:numFmt w:val="bullet"/>
+      <w:lvlText w:val="o"/>
+      <w:lvlJc w:val="left"/>
+      <w:pPr>
+        <w:tabs>
+          <w:tab w:val="num" w:pos="1440"/>
+        </w:tabs>
+        <w:ind w:left="1440" w:hanging="360"/>
+      </w:pPr>
+      <w:rPr>
+        <w:rFonts w:ascii="Courier New" w:hAnsi="Courier New" w:hint="default"/>
+        <w:sz w:val="20"/>
+      </w:rPr>
+    </w:lvl>
+    <w:lvl w:ilvl="2" w:tentative="1">
+      <w:start w:val="1"/>
+      <w:numFmt w:val="bullet"/>
+      <w:lvlText w:val=""/>
+      <w:lvlJc w:val="left"/>
+      <w:pPr>
+        <w:tabs>
+          <w:tab w:val="num" w:pos="2160"/>
+        </w:tabs>
+        <w:ind w:left="2160" w:hanging="360"/>
+      </w:pPr>
+      <w:rPr>
+        <w:rFonts w:ascii="Symbol" w:hAnsi="Symbol" w:hint="default"/>
+        <w:sz w:val="20"/>
+      </w:rPr>
+    </w:lvl>
+    <w:lvl w:ilvl="3" w:tentative="1">
+      <w:start w:val="1"/>
+      <w:numFmt w:val="bullet"/>
+      <w:lvlText w:val=""/>
+      <w:lvlJc w:val="left"/>
+      <w:pPr>
+        <w:tabs>
+          <w:tab w:val="num" w:pos="2880"/>
+        </w:tabs>
+        <w:ind w:left="2880" w:hanging="360"/>
+      </w:pPr>
+      <w:rPr>
+        <w:rFonts w:ascii="Symbol" w:hAnsi="Symbol" w:hint="default"/>
+        <w:sz w:val="20"/>
+      </w:rPr>
+    </w:lvl>
+    <w:lvl w:ilvl="4" w:tentative="1">
+      <w:start w:val="1"/>
+      <w:numFmt w:val="bullet"/>
+      <w:lvlText w:val=""/>
+      <w:lvlJc w:val="left"/>
+      <w:pPr>
+        <w:tabs>
+          <w:tab w:val="num" w:pos="3600"/>
+        </w:tabs>
+        <w:ind w:left="3600" w:hanging="360"/>
+      </w:pPr>
+      <w:rPr>
+        <w:rFonts w:ascii="Symbol" w:hAnsi="Symbol" w:hint="default"/>
+        <w:sz w:val="20"/>
+      </w:rPr>
+    </w:lvl>
+    <w:lvl w:ilvl="5" w:tentative="1">
+      <w:start w:val="1"/>
+      <w:numFmt w:val="bullet"/>
+      <w:lvlText w:val=""/>
+      <w:lvlJc w:val="left"/>
+      <w:pPr>
+        <w:tabs>
+          <w:tab w:val="num" w:pos="4320"/>
+        </w:tabs>
+        <w:ind w:left="4320" w:hanging="360"/>
+      </w:pPr>
+      <w:rPr>
+        <w:rFonts w:ascii="Symbol" w:hAnsi="Symbol" w:hint="default"/>
+        <w:sz w:val="20"/>
+      </w:rPr>
+    </w:lvl>
+    <w:lvl w:ilvl="6" w:tentative="1">
+      <w:start w:val="1"/>
+      <w:numFmt w:val="bullet"/>
+      <w:lvlText w:val=""/>
+      <w:lvlJc w:val="left"/>
+      <w:pPr>
+        <w:tabs>
+          <w:tab w:val="num" w:pos="5040"/>
+        </w:tabs>
+        <w:ind w:left="5040" w:hanging="360"/>
+      </w:pPr>
+      <w:rPr>
+        <w:rFonts w:ascii="Symbol" w:hAnsi="Symbol" w:hint="default"/>
+        <w:sz w:val="20"/>
+      </w:rPr>
+    </w:lvl>
+    <w:lvl w:ilvl="7" w:tentative="1">
+      <w:start w:val="1"/>
+      <w:numFmt w:val="bullet"/>
+      <w:lvlText w:val=""/>
+      <w:lvlJc w:val="left"/>
+      <w:pPr>
+        <w:tabs>
+          <w:tab w:val="num" w:pos="5760"/>
+        </w:tabs>
+        <w:ind w:left="5760" w:hanging="360"/>
+      </w:pPr>
+      <w:rPr>
+        <w:rFonts w:ascii="Symbol" w:hAnsi="Symbol" w:hint="default"/>
+        <w:sz w:val="20"/>
+      </w:rPr>
+    </w:lvl>
+    <w:lvl w:ilvl="8" w:tentative="1">
+      <w:start w:val="1"/>
+      <w:numFmt w:val="bullet"/>
+      <w:lvlText w:val=""/>
+      <w:lvlJc w:val="left"/>
+      <w:pPr>
+        <w:tabs>
+          <w:tab w:val="num" w:pos="6480"/>
+        </w:tabs>
+        <w:ind w:left="6480" w:hanging="360"/>
+      </w:pPr>
+      <w:rPr>
+        <w:rFonts w:ascii="Symbol" w:hAnsi="Symbol" w:hint="default"/>
+        <w:sz w:val="20"/>
+      </w:rPr>
+    </w:lvl>
+  </w:abstractNum>
+  <w:abstractNum w:abstractNumId="15" w15:restartNumberingAfterBreak="0">
+    <w:nsid w:val="4B1F2B2C"/>
+    <w:multiLevelType w:val="multilevel"/>
+    <w:tmpl w:val="E4DECF9C"/>
+    <w:lvl w:ilvl="0">
+      <w:start w:val="1"/>
+      <w:numFmt w:val="bullet"/>
+      <w:lvlText w:val=""/>
+      <w:lvlJc w:val="left"/>
+      <w:pPr>
+        <w:tabs>
+          <w:tab w:val="num" w:pos="720"/>
+        </w:tabs>
+        <w:ind w:left="720" w:hanging="360"/>
+      </w:pPr>
+      <w:rPr>
+        <w:rFonts w:ascii="Symbol" w:hAnsi="Symbol" w:hint="default"/>
+        <w:sz w:val="20"/>
+      </w:rPr>
+    </w:lvl>
+    <w:lvl w:ilvl="1" w:tentative="1">
+      <w:start w:val="1"/>
+      <w:numFmt w:val="bullet"/>
+      <w:lvlText w:val=""/>
+      <w:lvlJc w:val="left"/>
+      <w:pPr>
+        <w:tabs>
+          <w:tab w:val="num" w:pos="1440"/>
+        </w:tabs>
+        <w:ind w:left="1440" w:hanging="360"/>
+      </w:pPr>
+      <w:rPr>
+        <w:rFonts w:ascii="Symbol" w:hAnsi="Symbol" w:hint="default"/>
+        <w:sz w:val="20"/>
+      </w:rPr>
+    </w:lvl>
+    <w:lvl w:ilvl="2" w:tentative="1">
+      <w:start w:val="1"/>
+      <w:numFmt w:val="bullet"/>
+      <w:lvlText w:val=""/>
+      <w:lvlJc w:val="left"/>
+      <w:pPr>
+        <w:tabs>
+          <w:tab w:val="num" w:pos="2160"/>
+        </w:tabs>
+        <w:ind w:left="2160" w:hanging="360"/>
+      </w:pPr>
+      <w:rPr>
+        <w:rFonts w:ascii="Symbol" w:hAnsi="Symbol" w:hint="default"/>
+        <w:sz w:val="20"/>
+      </w:rPr>
+    </w:lvl>
+    <w:lvl w:ilvl="3" w:tentative="1">
+      <w:start w:val="1"/>
+      <w:numFmt w:val="bullet"/>
+      <w:lvlText w:val=""/>
+      <w:lvlJc w:val="left"/>
+      <w:pPr>
+        <w:tabs>
+          <w:tab w:val="num" w:pos="2880"/>
+        </w:tabs>
+        <w:ind w:left="2880" w:hanging="360"/>
+      </w:pPr>
+      <w:rPr>
+        <w:rFonts w:ascii="Symbol" w:hAnsi="Symbol" w:hint="default"/>
+        <w:sz w:val="20"/>
+      </w:rPr>
+    </w:lvl>
+    <w:lvl w:ilvl="4" w:tentative="1">
+      <w:start w:val="1"/>
+      <w:numFmt w:val="bullet"/>
+      <w:lvlText w:val=""/>
+      <w:lvlJc w:val="left"/>
+      <w:pPr>
+        <w:tabs>
+          <w:tab w:val="num" w:pos="3600"/>
+        </w:tabs>
+        <w:ind w:left="3600" w:hanging="360"/>
+      </w:pPr>
+      <w:rPr>
+        <w:rFonts w:ascii="Symbol" w:hAnsi="Symbol" w:hint="default"/>
+        <w:sz w:val="20"/>
+      </w:rPr>
+    </w:lvl>
+    <w:lvl w:ilvl="5" w:tentative="1">
+      <w:start w:val="1"/>
+      <w:numFmt w:val="bullet"/>
+      <w:lvlText w:val=""/>
+      <w:lvlJc w:val="left"/>
+      <w:pPr>
+        <w:tabs>
+          <w:tab w:val="num" w:pos="4320"/>
+        </w:tabs>
+        <w:ind w:left="4320" w:hanging="360"/>
+      </w:pPr>
+      <w:rPr>
+        <w:rFonts w:ascii="Symbol" w:hAnsi="Symbol" w:hint="default"/>
+        <w:sz w:val="20"/>
+      </w:rPr>
+    </w:lvl>
+    <w:lvl w:ilvl="6" w:tentative="1">
+      <w:start w:val="1"/>
+      <w:numFmt w:val="bullet"/>
+      <w:lvlText w:val=""/>
+      <w:lvlJc w:val="left"/>
+      <w:pPr>
+        <w:tabs>
+          <w:tab w:val="num" w:pos="5040"/>
+        </w:tabs>
+        <w:ind w:left="5040" w:hanging="360"/>
+      </w:pPr>
+      <w:rPr>
+        <w:rFonts w:ascii="Symbol" w:hAnsi="Symbol" w:hint="default"/>
+        <w:sz w:val="20"/>
+      </w:rPr>
+    </w:lvl>
+    <w:lvl w:ilvl="7" w:tentative="1">
+      <w:start w:val="1"/>
+      <w:numFmt w:val="bullet"/>
+      <w:lvlText w:val=""/>
+      <w:lvlJc w:val="left"/>
+      <w:pPr>
+        <w:tabs>
+          <w:tab w:val="num" w:pos="5760"/>
+        </w:tabs>
+        <w:ind w:left="5760" w:hanging="360"/>
+      </w:pPr>
+      <w:rPr>
+        <w:rFonts w:ascii="Symbol" w:hAnsi="Symbol" w:hint="default"/>
+        <w:sz w:val="20"/>
+      </w:rPr>
+    </w:lvl>
+    <w:lvl w:ilvl="8" w:tentative="1">
+      <w:start w:val="1"/>
+      <w:numFmt w:val="bullet"/>
+      <w:lvlText w:val=""/>
+      <w:lvlJc w:val="left"/>
+      <w:pPr>
+        <w:tabs>
+          <w:tab w:val="num" w:pos="6480"/>
+        </w:tabs>
+        <w:ind w:left="6480" w:hanging="360"/>
+      </w:pPr>
+      <w:rPr>
+        <w:rFonts w:ascii="Symbol" w:hAnsi="Symbol" w:hint="default"/>
+        <w:sz w:val="20"/>
+      </w:rPr>
+    </w:lvl>
+  </w:abstractNum>
+  <w:abstractNum w:abstractNumId="16" w15:restartNumberingAfterBreak="0">
+    <w:nsid w:val="52A3020A"/>
+    <w:multiLevelType w:val="multilevel"/>
+    <w:tmpl w:val="C6DA3AD6"/>
+    <w:lvl w:ilvl="0">
+      <w:start w:val="1"/>
+      <w:numFmt w:val="bullet"/>
+      <w:lvlText w:val=""/>
+      <w:lvlJc w:val="left"/>
+      <w:pPr>
+        <w:tabs>
+          <w:tab w:val="num" w:pos="720"/>
+        </w:tabs>
+        <w:ind w:left="720" w:hanging="360"/>
+      </w:pPr>
+      <w:rPr>
+        <w:rFonts w:ascii="Symbol" w:hAnsi="Symbol" w:hint="default"/>
+        <w:sz w:val="20"/>
+      </w:rPr>
+    </w:lvl>
+    <w:lvl w:ilvl="1">
+      <w:start w:val="1"/>
+      <w:numFmt w:val="bullet"/>
+      <w:lvlText w:val="o"/>
+      <w:lvlJc w:val="left"/>
+      <w:pPr>
+        <w:tabs>
+          <w:tab w:val="num" w:pos="1440"/>
+        </w:tabs>
+        <w:ind w:left="1440" w:hanging="360"/>
+      </w:pPr>
+      <w:rPr>
+        <w:rFonts w:ascii="Courier New" w:hAnsi="Courier New" w:hint="default"/>
+        <w:sz w:val="20"/>
+      </w:rPr>
+    </w:lvl>
+    <w:lvl w:ilvl="2" w:tentative="1">
+      <w:start w:val="1"/>
+      <w:numFmt w:val="bullet"/>
+      <w:lvlText w:val=""/>
+      <w:lvlJc w:val="left"/>
+      <w:pPr>
+        <w:tabs>
+          <w:tab w:val="num" w:pos="2160"/>
+        </w:tabs>
+        <w:ind w:left="2160" w:hanging="360"/>
+      </w:pPr>
+      <w:rPr>
+        <w:rFonts w:ascii="Symbol" w:hAnsi="Symbol" w:hint="default"/>
+        <w:sz w:val="20"/>
+      </w:rPr>
+    </w:lvl>
+    <w:lvl w:ilvl="3" w:tentative="1">
+      <w:start w:val="1"/>
+      <w:numFmt w:val="bullet"/>
+      <w:lvlText w:val=""/>
+      <w:lvlJc w:val="left"/>
+      <w:pPr>
+        <w:tabs>
+          <w:tab w:val="num" w:pos="2880"/>
+        </w:tabs>
+        <w:ind w:left="2880" w:hanging="360"/>
+      </w:pPr>
+      <w:rPr>
+        <w:rFonts w:ascii="Symbol" w:hAnsi="Symbol" w:hint="default"/>
+        <w:sz w:val="20"/>
+      </w:rPr>
+    </w:lvl>
+    <w:lvl w:ilvl="4" w:tentative="1">
+      <w:start w:val="1"/>
+      <w:numFmt w:val="bullet"/>
+      <w:lvlText w:val=""/>
+      <w:lvlJc w:val="left"/>
+      <w:pPr>
+        <w:tabs>
+          <w:tab w:val="num" w:pos="3600"/>
+        </w:tabs>
+        <w:ind w:left="3600" w:hanging="360"/>
+      </w:pPr>
+      <w:rPr>
+        <w:rFonts w:ascii="Symbol" w:hAnsi="Symbol" w:hint="default"/>
+        <w:sz w:val="20"/>
+      </w:rPr>
+    </w:lvl>
+    <w:lvl w:ilvl="5" w:tentative="1">
+      <w:start w:val="1"/>
+      <w:numFmt w:val="bullet"/>
+      <w:lvlText w:val=""/>
+      <w:lvlJc w:val="left"/>
+      <w:pPr>
+        <w:tabs>
+          <w:tab w:val="num" w:pos="4320"/>
+        </w:tabs>
+        <w:ind w:left="4320" w:hanging="360"/>
+      </w:pPr>
+      <w:rPr>
+        <w:rFonts w:ascii="Symbol" w:hAnsi="Symbol" w:hint="default"/>
+        <w:sz w:val="20"/>
+      </w:rPr>
+    </w:lvl>
+    <w:lvl w:ilvl="6" w:tentative="1">
+      <w:start w:val="1"/>
+      <w:numFmt w:val="bullet"/>
+      <w:lvlText w:val=""/>
+      <w:lvlJc w:val="left"/>
+      <w:pPr>
+        <w:tabs>
+          <w:tab w:val="num" w:pos="5040"/>
+        </w:tabs>
+        <w:ind w:left="5040" w:hanging="360"/>
+      </w:pPr>
+      <w:rPr>
+        <w:rFonts w:ascii="Symbol" w:hAnsi="Symbol" w:hint="default"/>
+        <w:sz w:val="20"/>
+      </w:rPr>
+    </w:lvl>
+    <w:lvl w:ilvl="7" w:tentative="1">
+      <w:start w:val="1"/>
+      <w:numFmt w:val="bullet"/>
+      <w:lvlText w:val=""/>
+      <w:lvlJc w:val="left"/>
+      <w:pPr>
+        <w:tabs>
+          <w:tab w:val="num" w:pos="5760"/>
+        </w:tabs>
+        <w:ind w:left="5760" w:hanging="360"/>
+      </w:pPr>
+      <w:rPr>
+        <w:rFonts w:ascii="Symbol" w:hAnsi="Symbol" w:hint="default"/>
+        <w:sz w:val="20"/>
+      </w:rPr>
+    </w:lvl>
+    <w:lvl w:ilvl="8" w:tentative="1">
+      <w:start w:val="1"/>
+      <w:numFmt w:val="bullet"/>
+      <w:lvlText w:val=""/>
+      <w:lvlJc w:val="left"/>
+      <w:pPr>
+        <w:tabs>
+          <w:tab w:val="num" w:pos="6480"/>
+        </w:tabs>
+        <w:ind w:left="6480" w:hanging="360"/>
+      </w:pPr>
+      <w:rPr>
+        <w:rFonts w:ascii="Symbol" w:hAnsi="Symbol" w:hint="default"/>
+        <w:sz w:val="20"/>
+      </w:rPr>
+    </w:lvl>
+  </w:abstractNum>
+  <w:abstractNum w:abstractNumId="17" w15:restartNumberingAfterBreak="0">
+    <w:nsid w:val="57343702"/>
+    <w:multiLevelType w:val="multilevel"/>
+    <w:tmpl w:val="EF8C53E6"/>
+    <w:lvl w:ilvl="0">
+      <w:start w:val="1"/>
+      <w:numFmt w:val="bullet"/>
+      <w:lvlText w:val=""/>
+      <w:lvlJc w:val="left"/>
+      <w:pPr>
+        <w:tabs>
+          <w:tab w:val="num" w:pos="720"/>
+        </w:tabs>
+        <w:ind w:left="720" w:hanging="360"/>
+      </w:pPr>
+      <w:rPr>
+        <w:rFonts w:ascii="Symbol" w:hAnsi="Symbol" w:hint="default"/>
+        <w:sz w:val="20"/>
+      </w:rPr>
+    </w:lvl>
+    <w:lvl w:ilvl="1" w:tentative="1">
+      <w:start w:val="1"/>
+      <w:numFmt w:val="bullet"/>
+      <w:lvlText w:val=""/>
+      <w:lvlJc w:val="left"/>
+      <w:pPr>
+        <w:tabs>
+          <w:tab w:val="num" w:pos="1440"/>
+        </w:tabs>
+        <w:ind w:left="1440" w:hanging="360"/>
+      </w:pPr>
+      <w:rPr>
+        <w:rFonts w:ascii="Symbol" w:hAnsi="Symbol" w:hint="default"/>
+        <w:sz w:val="20"/>
+      </w:rPr>
+    </w:lvl>
+    <w:lvl w:ilvl="2" w:tentative="1">
+      <w:start w:val="1"/>
+      <w:numFmt w:val="bullet"/>
+      <w:lvlText w:val=""/>
+      <w:lvlJc w:val="left"/>
+      <w:pPr>
+        <w:tabs>
+          <w:tab w:val="num" w:pos="2160"/>
+        </w:tabs>
+        <w:ind w:left="2160" w:hanging="360"/>
+      </w:pPr>
+      <w:rPr>
+        <w:rFonts w:ascii="Symbol" w:hAnsi="Symbol" w:hint="default"/>
+        <w:sz w:val="20"/>
+      </w:rPr>
+    </w:lvl>
+    <w:lvl w:ilvl="3" w:tentative="1">
+      <w:start w:val="1"/>
+      <w:numFmt w:val="bullet"/>
+      <w:lvlText w:val=""/>
+      <w:lvlJc w:val="left"/>
+      <w:pPr>
+        <w:tabs>
+          <w:tab w:val="num" w:pos="2880"/>
+        </w:tabs>
+        <w:ind w:left="2880" w:hanging="360"/>
+      </w:pPr>
+      <w:rPr>
+        <w:rFonts w:ascii="Symbol" w:hAnsi="Symbol" w:hint="default"/>
+        <w:sz w:val="20"/>
+      </w:rPr>
+    </w:lvl>
+    <w:lvl w:ilvl="4" w:tentative="1">
+      <w:start w:val="1"/>
+      <w:numFmt w:val="bullet"/>
+      <w:lvlText w:val=""/>
+      <w:lvlJc w:val="left"/>
+      <w:pPr>
+        <w:tabs>
+          <w:tab w:val="num" w:pos="3600"/>
+        </w:tabs>
+        <w:ind w:left="3600" w:hanging="360"/>
+      </w:pPr>
+      <w:rPr>
+        <w:rFonts w:ascii="Symbol" w:hAnsi="Symbol" w:hint="default"/>
+        <w:sz w:val="20"/>
+      </w:rPr>
+    </w:lvl>
+    <w:lvl w:ilvl="5" w:tentative="1">
+      <w:start w:val="1"/>
+      <w:numFmt w:val="bullet"/>
+      <w:lvlText w:val=""/>
+      <w:lvlJc w:val="left"/>
+      <w:pPr>
+        <w:tabs>
+          <w:tab w:val="num" w:pos="4320"/>
+        </w:tabs>
+        <w:ind w:left="4320" w:hanging="360"/>
+      </w:pPr>
+      <w:rPr>
+        <w:rFonts w:ascii="Symbol" w:hAnsi="Symbol" w:hint="default"/>
+        <w:sz w:val="20"/>
+      </w:rPr>
+    </w:lvl>
+    <w:lvl w:ilvl="6" w:tentative="1">
+      <w:start w:val="1"/>
+      <w:numFmt w:val="bullet"/>
+      <w:lvlText w:val=""/>
+      <w:lvlJc w:val="left"/>
+      <w:pPr>
+        <w:tabs>
+          <w:tab w:val="num" w:pos="5040"/>
+        </w:tabs>
+        <w:ind w:left="5040" w:hanging="360"/>
+      </w:pPr>
+      <w:rPr>
+        <w:rFonts w:ascii="Symbol" w:hAnsi="Symbol" w:hint="default"/>
+        <w:sz w:val="20"/>
+      </w:rPr>
+    </w:lvl>
+    <w:lvl w:ilvl="7" w:tentative="1">
+      <w:start w:val="1"/>
+      <w:numFmt w:val="bullet"/>
+      <w:lvlText w:val=""/>
+      <w:lvlJc w:val="left"/>
+      <w:pPr>
+        <w:tabs>
+          <w:tab w:val="num" w:pos="5760"/>
+        </w:tabs>
+        <w:ind w:left="5760" w:hanging="360"/>
+      </w:pPr>
+      <w:rPr>
+        <w:rFonts w:ascii="Symbol" w:hAnsi="Symbol" w:hint="default"/>
+        <w:sz w:val="20"/>
+      </w:rPr>
+    </w:lvl>
+    <w:lvl w:ilvl="8" w:tentative="1">
+      <w:start w:val="1"/>
+      <w:numFmt w:val="bullet"/>
+      <w:lvlText w:val=""/>
+      <w:lvlJc w:val="left"/>
+      <w:pPr>
+        <w:tabs>
+          <w:tab w:val="num" w:pos="6480"/>
+        </w:tabs>
+        <w:ind w:left="6480" w:hanging="360"/>
+      </w:pPr>
+      <w:rPr>
+        <w:rFonts w:ascii="Symbol" w:hAnsi="Symbol" w:hint="default"/>
+        <w:sz w:val="20"/>
+      </w:rPr>
+    </w:lvl>
+  </w:abstractNum>
+  <w:abstractNum w:abstractNumId="18" w15:restartNumberingAfterBreak="0">
+    <w:nsid w:val="67656629"/>
+    <w:multiLevelType w:val="multilevel"/>
+    <w:tmpl w:val="FC9C9E7E"/>
+    <w:lvl w:ilvl="0">
+      <w:start w:val="1"/>
+      <w:numFmt w:val="bullet"/>
+      <w:lvlText w:val=""/>
+      <w:lvlJc w:val="left"/>
+      <w:pPr>
+        <w:tabs>
+          <w:tab w:val="num" w:pos="720"/>
+        </w:tabs>
+        <w:ind w:left="720" w:hanging="360"/>
+      </w:pPr>
+      <w:rPr>
+        <w:rFonts w:ascii="Symbol" w:hAnsi="Symbol" w:hint="default"/>
+        <w:sz w:val="20"/>
+      </w:rPr>
+    </w:lvl>
+    <w:lvl w:ilvl="1">
+      <w:start w:val="1"/>
+      <w:numFmt w:val="bullet"/>
+      <w:lvlText w:val="o"/>
+      <w:lvlJc w:val="left"/>
+      <w:pPr>
+        <w:tabs>
+          <w:tab w:val="num" w:pos="1440"/>
+        </w:tabs>
+        <w:ind w:left="1440" w:hanging="360"/>
+      </w:pPr>
+      <w:rPr>
+        <w:rFonts w:ascii="Courier New" w:hAnsi="Courier New" w:hint="default"/>
+        <w:sz w:val="20"/>
+      </w:rPr>
+    </w:lvl>
+    <w:lvl w:ilvl="2" w:tentative="1">
+      <w:start w:val="1"/>
+      <w:numFmt w:val="bullet"/>
+      <w:lvlText w:val=""/>
+      <w:lvlJc w:val="left"/>
+      <w:pPr>
+        <w:tabs>
+          <w:tab w:val="num" w:pos="2160"/>
+        </w:tabs>
+        <w:ind w:left="2160" w:hanging="360"/>
+      </w:pPr>
+      <w:rPr>
+        <w:rFonts w:ascii="Symbol" w:hAnsi="Symbol" w:hint="default"/>
+        <w:sz w:val="20"/>
+      </w:rPr>
+    </w:lvl>
+    <w:lvl w:ilvl="3" w:tentative="1">
+      <w:start w:val="1"/>
+      <w:numFmt w:val="bullet"/>
+      <w:lvlText w:val=""/>
+      <w:lvlJc w:val="left"/>
+      <w:pPr>
+        <w:tabs>
+          <w:tab w:val="num" w:pos="2880"/>
+        </w:tabs>
+        <w:ind w:left="2880" w:hanging="360"/>
+      </w:pPr>
+      <w:rPr>
+        <w:rFonts w:ascii="Symbol" w:hAnsi="Symbol" w:hint="default"/>
+        <w:sz w:val="20"/>
+      </w:rPr>
+    </w:lvl>
+    <w:lvl w:ilvl="4" w:tentative="1">
+      <w:start w:val="1"/>
+      <w:numFmt w:val="bullet"/>
+      <w:lvlText w:val=""/>
+      <w:lvlJc w:val="left"/>
+      <w:pPr>
+        <w:tabs>
+          <w:tab w:val="num" w:pos="3600"/>
+        </w:tabs>
+        <w:ind w:left="3600" w:hanging="360"/>
+      </w:pPr>
+      <w:rPr>
+        <w:rFonts w:ascii="Symbol" w:hAnsi="Symbol" w:hint="default"/>
+        <w:sz w:val="20"/>
+      </w:rPr>
+    </w:lvl>
+    <w:lvl w:ilvl="5" w:tentative="1">
+      <w:start w:val="1"/>
+      <w:numFmt w:val="bullet"/>
+      <w:lvlText w:val=""/>
+      <w:lvlJc w:val="left"/>
+      <w:pPr>
+        <w:tabs>
+          <w:tab w:val="num" w:pos="4320"/>
+        </w:tabs>
+        <w:ind w:left="4320" w:hanging="360"/>
+      </w:pPr>
+      <w:rPr>
+        <w:rFonts w:ascii="Symbol" w:hAnsi="Symbol" w:hint="default"/>
+        <w:sz w:val="20"/>
+      </w:rPr>
+    </w:lvl>
+    <w:lvl w:ilvl="6" w:tentative="1">
+      <w:start w:val="1"/>
+      <w:numFmt w:val="bullet"/>
+      <w:lvlText w:val=""/>
+      <w:lvlJc w:val="left"/>
+      <w:pPr>
+        <w:tabs>
+          <w:tab w:val="num" w:pos="5040"/>
+        </w:tabs>
+        <w:ind w:left="5040" w:hanging="360"/>
+      </w:pPr>
+      <w:rPr>
+        <w:rFonts w:ascii="Symbol" w:hAnsi="Symbol" w:hint="default"/>
+        <w:sz w:val="20"/>
+      </w:rPr>
+    </w:lvl>
+    <w:lvl w:ilvl="7" w:tentative="1">
+      <w:start w:val="1"/>
+      <w:numFmt w:val="bullet"/>
+      <w:lvlText w:val=""/>
+      <w:lvlJc w:val="left"/>
+      <w:pPr>
+        <w:tabs>
+          <w:tab w:val="num" w:pos="5760"/>
+        </w:tabs>
+        <w:ind w:left="5760" w:hanging="360"/>
+      </w:pPr>
+      <w:rPr>
+        <w:rFonts w:ascii="Symbol" w:hAnsi="Symbol" w:hint="default"/>
+        <w:sz w:val="20"/>
+      </w:rPr>
+    </w:lvl>
+    <w:lvl w:ilvl="8" w:tentative="1">
+      <w:start w:val="1"/>
+      <w:numFmt w:val="bullet"/>
+      <w:lvlText w:val=""/>
+      <w:lvlJc w:val="left"/>
+      <w:pPr>
+        <w:tabs>
+          <w:tab w:val="num" w:pos="6480"/>
+        </w:tabs>
+        <w:ind w:left="6480" w:hanging="360"/>
+      </w:pPr>
+      <w:rPr>
+        <w:rFonts w:ascii="Symbol" w:hAnsi="Symbol" w:hint="default"/>
+        <w:sz w:val="20"/>
+      </w:rPr>
+    </w:lvl>
+  </w:abstractNum>
+  <w:abstractNum w:abstractNumId="19" w15:restartNumberingAfterBreak="0">
+    <w:nsid w:val="6BE46987"/>
+    <w:multiLevelType w:val="multilevel"/>
+    <w:tmpl w:val="80466C48"/>
+    <w:lvl w:ilvl="0">
+      <w:start w:val="1"/>
+      <w:numFmt w:val="bullet"/>
+      <w:lvlText w:val=""/>
+      <w:lvlJc w:val="left"/>
+      <w:pPr>
+        <w:tabs>
+          <w:tab w:val="num" w:pos="720"/>
+        </w:tabs>
+        <w:ind w:left="720" w:hanging="360"/>
+      </w:pPr>
+      <w:rPr>
+        <w:rFonts w:ascii="Symbol" w:hAnsi="Symbol" w:hint="default"/>
+        <w:sz w:val="20"/>
+      </w:rPr>
+    </w:lvl>
+    <w:lvl w:ilvl="1" w:tentative="1">
+      <w:start w:val="1"/>
+      <w:numFmt w:val="bullet"/>
+      <w:lvlText w:val=""/>
+      <w:lvlJc w:val="left"/>
+      <w:pPr>
+        <w:tabs>
+          <w:tab w:val="num" w:pos="1440"/>
+        </w:tabs>
+        <w:ind w:left="1440" w:hanging="360"/>
+      </w:pPr>
+      <w:rPr>
+        <w:rFonts w:ascii="Symbol" w:hAnsi="Symbol" w:hint="default"/>
+        <w:sz w:val="20"/>
+      </w:rPr>
+    </w:lvl>
+    <w:lvl w:ilvl="2" w:tentative="1">
+      <w:start w:val="1"/>
+      <w:numFmt w:val="bullet"/>
+      <w:lvlText w:val=""/>
+      <w:lvlJc w:val="left"/>
+      <w:pPr>
+        <w:tabs>
+          <w:tab w:val="num" w:pos="2160"/>
+        </w:tabs>
+        <w:ind w:left="2160" w:hanging="360"/>
+      </w:pPr>
+      <w:rPr>
+        <w:rFonts w:ascii="Symbol" w:hAnsi="Symbol" w:hint="default"/>
+        <w:sz w:val="20"/>
+      </w:rPr>
+    </w:lvl>
+    <w:lvl w:ilvl="3" w:tentative="1">
+      <w:start w:val="1"/>
+      <w:numFmt w:val="bullet"/>
+      <w:lvlText w:val=""/>
+      <w:lvlJc w:val="left"/>
+      <w:pPr>
+        <w:tabs>
+          <w:tab w:val="num" w:pos="2880"/>
+        </w:tabs>
+        <w:ind w:left="2880" w:hanging="360"/>
+      </w:pPr>
+      <w:rPr>
+        <w:rFonts w:ascii="Symbol" w:hAnsi="Symbol" w:hint="default"/>
+        <w:sz w:val="20"/>
+      </w:rPr>
+    </w:lvl>
+    <w:lvl w:ilvl="4" w:tentative="1">
+      <w:start w:val="1"/>
+      <w:numFmt w:val="bullet"/>
+      <w:lvlText w:val=""/>
+      <w:lvlJc w:val="left"/>
+      <w:pPr>
+        <w:tabs>
+          <w:tab w:val="num" w:pos="3600"/>
+        </w:tabs>
+        <w:ind w:left="3600" w:hanging="360"/>
+      </w:pPr>
+      <w:rPr>
+        <w:rFonts w:ascii="Symbol" w:hAnsi="Symbol" w:hint="default"/>
+        <w:sz w:val="20"/>
+      </w:rPr>
+    </w:lvl>
+    <w:lvl w:ilvl="5" w:tentative="1">
+      <w:start w:val="1"/>
+      <w:numFmt w:val="bullet"/>
+      <w:lvlText w:val=""/>
+      <w:lvlJc w:val="left"/>
+      <w:pPr>
+        <w:tabs>
+          <w:tab w:val="num" w:pos="4320"/>
+        </w:tabs>
+        <w:ind w:left="4320" w:hanging="360"/>
+      </w:pPr>
+      <w:rPr>
+        <w:rFonts w:ascii="Symbol" w:hAnsi="Symbol" w:hint="default"/>
+        <w:sz w:val="20"/>
+      </w:rPr>
+    </w:lvl>
+    <w:lvl w:ilvl="6" w:tentative="1">
+      <w:start w:val="1"/>
+      <w:numFmt w:val="bullet"/>
+      <w:lvlText w:val=""/>
+      <w:lvlJc w:val="left"/>
+      <w:pPr>
+        <w:tabs>
+          <w:tab w:val="num" w:pos="5040"/>
+        </w:tabs>
+        <w:ind w:left="5040" w:hanging="360"/>
+      </w:pPr>
+      <w:rPr>
+        <w:rFonts w:ascii="Symbol" w:hAnsi="Symbol" w:hint="default"/>
+        <w:sz w:val="20"/>
+      </w:rPr>
+    </w:lvl>
+    <w:lvl w:ilvl="7" w:tentative="1">
+      <w:start w:val="1"/>
+      <w:numFmt w:val="bullet"/>
+      <w:lvlText w:val=""/>
+      <w:lvlJc w:val="left"/>
+      <w:pPr>
+        <w:tabs>
+          <w:tab w:val="num" w:pos="5760"/>
+        </w:tabs>
+        <w:ind w:left="5760" w:hanging="360"/>
+      </w:pPr>
+      <w:rPr>
+        <w:rFonts w:ascii="Symbol" w:hAnsi="Symbol" w:hint="default"/>
+        <w:sz w:val="20"/>
+      </w:rPr>
+    </w:lvl>
+    <w:lvl w:ilvl="8" w:tentative="1">
+      <w:start w:val="1"/>
+      <w:numFmt w:val="bullet"/>
+      <w:lvlText w:val=""/>
+      <w:lvlJc w:val="left"/>
+      <w:pPr>
+        <w:tabs>
+          <w:tab w:val="num" w:pos="6480"/>
+        </w:tabs>
+        <w:ind w:left="6480" w:hanging="360"/>
+      </w:pPr>
+      <w:rPr>
+        <w:rFonts w:ascii="Symbol" w:hAnsi="Symbol" w:hint="default"/>
+        <w:sz w:val="20"/>
+      </w:rPr>
+    </w:lvl>
+  </w:abstractNum>
+  <w:abstractNum w:abstractNumId="20" w15:restartNumberingAfterBreak="0">
+    <w:nsid w:val="7DE1789B"/>
+    <w:multiLevelType w:val="multilevel"/>
+    <w:tmpl w:val="433A63D8"/>
+    <w:lvl w:ilvl="0">
+      <w:start w:val="1"/>
+      <w:numFmt w:val="bullet"/>
+      <w:lvlText w:val=""/>
+      <w:lvlJc w:val="left"/>
+      <w:pPr>
+        <w:tabs>
+          <w:tab w:val="num" w:pos="720"/>
+        </w:tabs>
+        <w:ind w:left="720" w:hanging="360"/>
+      </w:pPr>
+      <w:rPr>
+        <w:rFonts w:ascii="Symbol" w:hAnsi="Symbol" w:hint="default"/>
+        <w:sz w:val="20"/>
+      </w:rPr>
+    </w:lvl>
+    <w:lvl w:ilvl="1" w:tentative="1">
+      <w:start w:val="1"/>
+      <w:numFmt w:val="bullet"/>
+      <w:lvlText w:val=""/>
+      <w:lvlJc w:val="left"/>
+      <w:pPr>
+        <w:tabs>
+          <w:tab w:val="num" w:pos="1440"/>
+        </w:tabs>
+        <w:ind w:left="1440" w:hanging="360"/>
+      </w:pPr>
+      <w:rPr>
+        <w:rFonts w:ascii="Symbol" w:hAnsi="Symbol" w:hint="default"/>
+        <w:sz w:val="20"/>
+      </w:rPr>
+    </w:lvl>
+    <w:lvl w:ilvl="2" w:tentative="1">
+      <w:start w:val="1"/>
+      <w:numFmt w:val="bullet"/>
+      <w:lvlText w:val=""/>
+      <w:lvlJc w:val="left"/>
+      <w:pPr>
+        <w:tabs>
+          <w:tab w:val="num" w:pos="2160"/>
+        </w:tabs>
+        <w:ind w:left="2160" w:hanging="360"/>
+      </w:pPr>
+      <w:rPr>
+        <w:rFonts w:ascii="Symbol" w:hAnsi="Symbol" w:hint="default"/>
+        <w:sz w:val="20"/>
+      </w:rPr>
+    </w:lvl>
+    <w:lvl w:ilvl="3" w:tentative="1">
+      <w:start w:val="1"/>
+      <w:numFmt w:val="bullet"/>
+      <w:lvlText w:val=""/>
+      <w:lvlJc w:val="left"/>
+      <w:pPr>
+        <w:tabs>
+          <w:tab w:val="num" w:pos="2880"/>
+        </w:tabs>
+        <w:ind w:left="2880" w:hanging="360"/>
+      </w:pPr>
+      <w:rPr>
+        <w:rFonts w:ascii="Symbol" w:hAnsi="Symbol" w:hint="default"/>
+        <w:sz w:val="20"/>
+      </w:rPr>
+    </w:lvl>
+    <w:lvl w:ilvl="4" w:tentative="1">
+      <w:start w:val="1"/>
+      <w:numFmt w:val="bullet"/>
+      <w:lvlText w:val=""/>
+      <w:lvlJc w:val="left"/>
+      <w:pPr>
+        <w:tabs>
+          <w:tab w:val="num" w:pos="3600"/>
+        </w:tabs>
+        <w:ind w:left="3600" w:hanging="360"/>
+      </w:pPr>
+      <w:rPr>
+        <w:rFonts w:ascii="Symbol" w:hAnsi="Symbol" w:hint="default"/>
+        <w:sz w:val="20"/>
+      </w:rPr>
+    </w:lvl>
+    <w:lvl w:ilvl="5" w:tentative="1">
+      <w:start w:val="1"/>
+      <w:numFmt w:val="bullet"/>
+      <w:lvlText w:val=""/>
+      <w:lvlJc w:val="left"/>
+      <w:pPr>
+        <w:tabs>
+          <w:tab w:val="num" w:pos="4320"/>
+        </w:tabs>
+        <w:ind w:left="4320" w:hanging="360"/>
+      </w:pPr>
+      <w:rPr>
+        <w:rFonts w:ascii="Symbol" w:hAnsi="Symbol" w:hint="default"/>
+        <w:sz w:val="20"/>
+      </w:rPr>
+    </w:lvl>
+    <w:lvl w:ilvl="6" w:tentative="1">
+      <w:start w:val="1"/>
+      <w:numFmt w:val="bullet"/>
+      <w:lvlText w:val=""/>
+      <w:lvlJc w:val="left"/>
+      <w:pPr>
+        <w:tabs>
+          <w:tab w:val="num" w:pos="5040"/>
+        </w:tabs>
+        <w:ind w:left="5040" w:hanging="360"/>
+      </w:pPr>
+      <w:rPr>
+        <w:rFonts w:ascii="Symbol" w:hAnsi="Symbol" w:hint="default"/>
+        <w:sz w:val="20"/>
+      </w:rPr>
+    </w:lvl>
+    <w:lvl w:ilvl="7" w:tentative="1">
+      <w:start w:val="1"/>
+      <w:numFmt w:val="bullet"/>
+      <w:lvlText w:val=""/>
+      <w:lvlJc w:val="left"/>
+      <w:pPr>
+        <w:tabs>
+          <w:tab w:val="num" w:pos="5760"/>
+        </w:tabs>
+        <w:ind w:left="5760" w:hanging="360"/>
+      </w:pPr>
+      <w:rPr>
+        <w:rFonts w:ascii="Symbol" w:hAnsi="Symbol" w:hint="default"/>
+        <w:sz w:val="20"/>
+      </w:rPr>
+    </w:lvl>
+    <w:lvl w:ilvl="8" w:tentative="1">
+      <w:start w:val="1"/>
+      <w:numFmt w:val="bullet"/>
+      <w:lvlText w:val=""/>
+      <w:lvlJc w:val="left"/>
+      <w:pPr>
+        <w:tabs>
+          <w:tab w:val="num" w:pos="6480"/>
+        </w:tabs>
+        <w:ind w:left="6480" w:hanging="360"/>
+      </w:pPr>
+      <w:rPr>
+        <w:rFonts w:ascii="Symbol" w:hAnsi="Symbol" w:hint="default"/>
+        <w:sz w:val="20"/>
+      </w:rPr>
+    </w:lvl>
+  </w:abstractNum>
   <w:num w:numId="1">
+    <w:abstractNumId w:val="2"/>
+  </w:num>
+  <w:num w:numId="2">
+    <w:abstractNumId w:val="13"/>
+  </w:num>
+  <w:num w:numId="3">
+    <w:abstractNumId w:val="10"/>
+  </w:num>
+  <w:num w:numId="4">
+    <w:abstractNumId w:val="12"/>
+  </w:num>
+  <w:num w:numId="5">
+    <w:abstractNumId w:val="4"/>
+  </w:num>
+  <w:num w:numId="6">
+    <w:abstractNumId w:val="7"/>
+  </w:num>
+  <w:num w:numId="7">
+    <w:abstractNumId w:val="8"/>
+  </w:num>
+  <w:num w:numId="8">
+    <w:abstractNumId w:val="20"/>
+  </w:num>
+  <w:num w:numId="9">
+    <w:abstractNumId w:val="18"/>
+  </w:num>
+  <w:num w:numId="10">
+    <w:abstractNumId w:val="17"/>
+  </w:num>
+  <w:num w:numId="11">
     <w:abstractNumId w:val="0"/>
   </w:num>
-  <w:num w:numId="2">
-    <w:abstractNumId w:val="4"/>
+  <w:num w:numId="12">
+    <w:abstractNumId w:val="6"/>
   </w:num>
-  <w:num w:numId="3">
-    <w:abstractNumId w:val="2"/>
+  <w:num w:numId="13">
+    <w:abstractNumId w:val="11"/>
   </w:num>
-  <w:num w:numId="4">
+  <w:num w:numId="14">
+    <w:abstractNumId w:val="19"/>
+  </w:num>
+  <w:num w:numId="15">
+    <w:abstractNumId w:val="16"/>
+  </w:num>
+  <w:num w:numId="16">
+    <w:abstractNumId w:val="15"/>
+  </w:num>
+  <w:num w:numId="17">
     <w:abstractNumId w:val="3"/>
   </w:num>
-  <w:num w:numId="5">
+  <w:num w:numId="18">
+    <w:abstractNumId w:val="9"/>
+  </w:num>
+  <w:num w:numId="19">
+    <w:abstractNumId w:val="5"/>
+  </w:num>
+  <w:num w:numId="20">
     <w:abstractNumId w:val="1"/>
+  </w:num>
+  <w:num w:numId="21">
+    <w:abstractNumId w:val="14"/>
   </w:num>
 </w:numbering>
 </file>

</xml_diff>